<commit_message>
Secciones listas: 2.1.3, 2.1.4 y 2.1.5 Modifiaciones Faltantes: Alguna que otra imagen que repreente las conexiones entre PC´s y servidor
</commit_message>
<xml_diff>
--- a/SRS[IMind]_V1.0(LineaBase).docx
+++ b/SRS[IMind]_V1.0(LineaBase).docx
@@ -85,7 +85,7 @@
               <w:lang w:val="es-ES"/>
             </w:rPr>
             <w:pict>
-              <v:group id="_x0000_s1026" style="position:absolute;margin-left:2092.6pt;margin-top:0;width:238.15pt;height:841.95pt;z-index:251660288;mso-width-percent:400;mso-height-percent:1000;mso-position-horizontal:right;mso-position-horizontal-relative:page;mso-position-vertical:top;mso-position-vertical-relative:page;mso-width-percent:400;mso-height-percent:1000" coordorigin="7329" coordsize="4911,15840" o:allowincell="f">
+              <v:group id="_x0000_s1026" style="position:absolute;margin-left:2488.9pt;margin-top:0;width:238.15pt;height:841.95pt;z-index:251660288;mso-width-percent:400;mso-height-percent:1000;mso-position-horizontal:right;mso-position-horizontal-relative:page;mso-position-vertical:top;mso-position-vertical-relative:page;mso-width-percent:400;mso-height-percent:1000" coordorigin="7329" coordsize="4911,15840" o:allowincell="f">
                 <v:group id="_x0000_s1027" style="position:absolute;left:7344;width:4896;height:15840;mso-width-percent:400;mso-height-percent:1000;mso-position-horizontal:right;mso-position-horizontal-relative:page;mso-position-vertical:top;mso-position-vertical-relative:page;mso-width-percent:400;mso-height-percent:1000" coordorigin="7560" coordsize="4700,15840" o:allowincell="f">
                   <v:rect id="_x0000_s1028" style="position:absolute;left:7755;width:4505;height:15840;mso-height-percent:1000;mso-position-vertical:top;mso-position-vertical-relative:page;mso-height-percent:1000" fillcolor="#9bbb59 [3206]" stroked="f" strokecolor="#d8d8d8 [2732]">
                     <v:fill color2="#bfbfbf [2412]" rotate="t"/>
@@ -333,7 +333,7 @@
           <w:r>
             <w:rPr>
               <w:noProof/>
-              <w:lang w:val="es-CO" w:eastAsia="es-CO"/>
+              <w:lang w:val="es-ES" w:eastAsia="es-ES"/>
             </w:rPr>
             <w:drawing>
               <wp:anchor distT="0" distB="0" distL="114300" distR="114300" simplePos="0" relativeHeight="251663360" behindDoc="0" locked="0" layoutInCell="1" allowOverlap="1">
@@ -5586,8 +5586,160 @@
           </w:p>
         </w:tc>
       </w:tr>
+      <w:tr>
+        <w:tc>
+          <w:tcPr>
+            <w:cnfStyle w:val="001000000000"/>
+            <w:tcW w:w="8978" w:type="dxa"/>
+          </w:tcPr>
+          <w:p>
+            <w:r>
+              <w:t>X</w:t>
+            </w:r>
+          </w:p>
+        </w:tc>
+      </w:tr>
+      <w:tr>
+        <w:trPr>
+          <w:cnfStyle w:val="000000100000"/>
+        </w:trPr>
+        <w:tc>
+          <w:tcPr>
+            <w:cnfStyle w:val="001000000000"/>
+            <w:tcW w:w="8978" w:type="dxa"/>
+          </w:tcPr>
+          <w:p>
+            <w:pPr>
+              <w:rPr>
+                <w:lang w:val="es-ES"/>
+              </w:rPr>
+            </w:pPr>
+            <w:r>
+              <w:rPr>
+                <w:lang w:val="en-US"/>
+              </w:rPr>
+              <w:t xml:space="preserve">XMLIMT:  </w:t>
+            </w:r>
+            <w:r>
+              <w:rPr>
+                <w:b w:val="0"/>
+                <w:i/>
+                <w:iCs/>
+                <w:lang w:val="en-US"/>
+              </w:rPr>
+              <w:t>E</w:t>
+            </w:r>
+            <w:r>
+              <w:rPr>
+                <w:b w:val="0"/>
+                <w:bCs w:val="0"/>
+                <w:i/>
+                <w:iCs/>
+                <w:lang w:val="en-US"/>
+              </w:rPr>
+              <w:t>x</w:t>
+            </w:r>
+            <w:r>
+              <w:rPr>
+                <w:b w:val="0"/>
+                <w:i/>
+                <w:iCs/>
+                <w:lang w:val="en-US"/>
+              </w:rPr>
+              <w:t xml:space="preserve">tensible </w:t>
+            </w:r>
+            <w:r>
+              <w:rPr>
+                <w:b w:val="0"/>
+                <w:bCs w:val="0"/>
+                <w:i/>
+                <w:iCs/>
+                <w:lang w:val="en-US"/>
+              </w:rPr>
+              <w:t>M</w:t>
+            </w:r>
+            <w:r>
+              <w:rPr>
+                <w:b w:val="0"/>
+                <w:i/>
+                <w:iCs/>
+                <w:lang w:val="en-US"/>
+              </w:rPr>
+              <w:t xml:space="preserve">arkup </w:t>
+            </w:r>
+            <w:r>
+              <w:rPr>
+                <w:b w:val="0"/>
+                <w:bCs w:val="0"/>
+                <w:i/>
+                <w:iCs/>
+                <w:lang w:val="en-US"/>
+              </w:rPr>
+              <w:t>L</w:t>
+            </w:r>
+            <w:r>
+              <w:rPr>
+                <w:b w:val="0"/>
+                <w:i/>
+                <w:iCs/>
+                <w:lang w:val="en-US"/>
+              </w:rPr>
+              <w:t>anguage I</w:t>
+            </w:r>
+            <w:r>
+              <w:rPr>
+                <w:b w:val="0"/>
+                <w:i/>
+                <w:iCs/>
+                <w:lang w:val="en-US"/>
+              </w:rPr>
+              <w:t>M</w:t>
+            </w:r>
+            <w:r>
+              <w:rPr>
+                <w:b w:val="0"/>
+                <w:i/>
+                <w:iCs/>
+                <w:lang w:val="en-US"/>
+              </w:rPr>
+              <w:t>ind Translate</w:t>
+            </w:r>
+            <w:r>
+              <w:rPr>
+                <w:b w:val="0"/>
+                <w:i/>
+                <w:iCs/>
+                <w:lang w:val="en-US"/>
+              </w:rPr>
+              <w:t xml:space="preserve">. </w:t>
+            </w:r>
+            <w:r>
+              <w:rPr>
+                <w:b w:val="0"/>
+                <w:iCs/>
+                <w:lang w:val="es-ES"/>
+              </w:rPr>
+              <w:t xml:space="preserve">Componente utilizado para la comunicación entre los usuarios y </w:t>
+            </w:r>
+            <w:r>
+              <w:rPr>
+                <w:b w:val="0"/>
+                <w:iCs/>
+                <w:lang w:val="es-ES"/>
+              </w:rPr>
+              <w:t xml:space="preserve">archivos XML. </w:t>
+            </w:r>
+          </w:p>
+        </w:tc>
+      </w:tr>
     </w:tbl>
-    <w:p/>
+    <w:p>
+      <w:pPr>
+        <w:rPr>
+          <w:lang w:val="es-ES"/>
+        </w:rPr>
+      </w:pPr>
+    </w:p>
     <w:p>
       <w:pPr>
         <w:pStyle w:val="Ttulo2"/>
@@ -5676,12 +5828,16 @@
         <w:t>)</w:t>
       </w:r>
       <w:r>
-        <w:t xml:space="preserve">. Más adelante, se especifica las características del producto a realizar, que en este caso es </w:t>
+        <w:t xml:space="preserve">. Más adelante, se </w:t>
+      </w:r>
+      <w:r>
+        <w:lastRenderedPageBreak/>
+        <w:t xml:space="preserve">especifica las características del producto a realizar, que en este caso es </w:t>
       </w:r>
       <w:r>
         <w:rPr>
           <w:i/>
-          <w:lang w:val="en-US"/>
+          <w:lang w:val="es-ES"/>
         </w:rPr>
         <w:t>“Demented Movie Game…</w:t>
       </w:r>
@@ -5698,11 +5854,7 @@
         <w:t xml:space="preserve"> se identificará y funcionará</w:t>
       </w:r>
       <w:r>
-        <w:t xml:space="preserve"> </w:t>
-      </w:r>
-      <w:r>
-        <w:lastRenderedPageBreak/>
-        <w:t xml:space="preserve">(ver sección </w:t>
+        <w:t xml:space="preserve"> (ver sección </w:t>
       </w:r>
       <w:fldSimple w:instr=" REF _Ref225483823 \w \h \d &quot;.&quot;  \* MERGEFORMAT ">
         <w:r>
@@ -6048,11 +6200,11 @@
         <w:t xml:space="preserve">que tiene la intención de tener las mismas características del juego real, </w:t>
       </w:r>
       <w:r>
-        <w:t xml:space="preserve">su interfaz será de fácil manejo para los usuarios que ya conocen la mecánica del mismo. Sin embargo, para jugadores nuevos, existirá en el sistema un </w:t>
+        <w:t xml:space="preserve">su interfaz será de fácil manejo para los usuarios que ya </w:t>
       </w:r>
       <w:r>
         <w:lastRenderedPageBreak/>
-        <w:t>archivo con las instrucciones de ambas modalidades del juego de forma que cualquier usuario autónomamente  pueda usar la aplicación sin ningún inconveniente de este tipo.</w:t>
+        <w:t>conocen la mecánica del mismo. Sin embargo, para jugadores nuevos, existirá en el sistema un archivo con las instrucciones de ambas modalidades del juego de forma que cualquier usuario autónomamente  pueda usar la aplicación sin ningún inconveniente de este tipo.</w:t>
       </w:r>
     </w:p>
     <w:p>
@@ -6326,7 +6478,7 @@
         <w:rPr>
           <w:b/>
           <w:noProof/>
-          <w:lang w:val="es-CO" w:eastAsia="es-CO"/>
+          <w:lang w:val="es-ES" w:eastAsia="es-ES"/>
         </w:rPr>
         <w:lastRenderedPageBreak/>
         <w:drawing>
@@ -6404,6 +6556,7 @@
         <w:t>. Interfaces con el usuario</w:t>
       </w:r>
     </w:p>
+    <w:p/>
     <w:p>
       <w:pPr>
         <w:pStyle w:val="Ttulo3"/>
@@ -6426,6 +6579,185 @@
     </w:p>
     <w:p>
       <w:pPr>
+        <w:pStyle w:val="Sinespaciado"/>
+      </w:pPr>
+    </w:p>
+    <w:p>
+      <w:pPr>
+        <w:jc w:val="both"/>
+      </w:pPr>
+      <w:r>
+        <w:t>El objetivo con ésta sección es especificar las interacciones que tendrá el software desarrollado con algunos elementos de hardware así como dispositivos de apoyo que se vean involucrados en el software.</w:t>
+      </w:r>
+      <w:r>
+        <w:t xml:space="preserve">  </w:t>
+      </w:r>
+      <w:r>
+        <w:t>Las siguientes son las interfaces planteadas</w:t>
+      </w:r>
+      <w:r>
+        <w:t>:</w:t>
+      </w:r>
+    </w:p>
+    <w:p>
+      <w:pPr>
+        <w:jc w:val="both"/>
+      </w:pPr>
+      <w:r>
+        <w:rPr>
+          <w:i/>
+        </w:rPr>
+        <w:t>Protocolo de comunicación:</w:t>
+      </w:r>
+      <w:r>
+        <w:t xml:space="preserve"> DMG manejará </w:t>
+      </w:r>
+      <w:r>
+        <w:t xml:space="preserve">únicamente </w:t>
+      </w:r>
+      <w:r>
+        <w:t xml:space="preserve">el protocolo TCP/IP por ser un protocolo seguro y orientado a conexión. </w:t>
+      </w:r>
+      <w:r>
+        <w:t>Con esto el sistema asegurará que tanto lo que es enviado como lo que debe ser recibido está en perfectas condiciones.</w:t>
+      </w:r>
+    </w:p>
+    <w:p>
+      <w:pPr>
+        <w:jc w:val="both"/>
+      </w:pPr>
+      <w:r>
+        <w:rPr>
+          <w:i/>
+        </w:rPr>
+        <w:t>Puertos de Red</w:t>
+      </w:r>
+      <w:r>
+        <w:rPr>
+          <w:i/>
+        </w:rPr>
+        <w:t>:</w:t>
+      </w:r>
+      <w:r>
+        <w:t xml:space="preserve"> El sistema utilizará un rango de puertos Dinámicos que cubre el rango del </w:t>
+      </w:r>
+      <w:commentRangeStart w:id="27"/>
+      <w:r>
+        <w:t>49152 hasta el 65535</w:t>
+      </w:r>
+      <w:commentRangeEnd w:id="27"/>
+      <w:r>
+        <w:rPr>
+          <w:rStyle w:val="Refdecomentario"/>
+        </w:rPr>
+        <w:commentReference w:id="27"/>
+      </w:r>
+      <w:r>
+        <w:t xml:space="preserve"> establecidos por la </w:t>
+      </w:r>
+      <w:commentRangeStart w:id="28"/>
+      <w:r>
+        <w:t>IANA</w:t>
+      </w:r>
+      <w:commentRangeEnd w:id="28"/>
+      <w:r>
+        <w:rPr>
+          <w:rStyle w:val="Refdecomentario"/>
+        </w:rPr>
+        <w:commentReference w:id="28"/>
+      </w:r>
+      <w:r>
+        <w:t xml:space="preserve">.  </w:t>
+      </w:r>
+      <w:r>
+        <w:t>Estos puertos serán generados aleatoriamente para cada una de las maquinas que deseen establecer conexión con el servidor.</w:t>
+      </w:r>
+    </w:p>
+    <w:p>
+      <w:pPr>
+        <w:jc w:val="both"/>
+      </w:pPr>
+      <w:r>
+        <w:rPr>
+          <w:i/>
+        </w:rPr>
+        <w:t>Cables y conexiones</w:t>
+      </w:r>
+      <w:r>
+        <w:rPr>
+          <w:i/>
+        </w:rPr>
+        <w:t>:</w:t>
+      </w:r>
+      <w:r>
+        <w:t xml:space="preserve"> Toda</w:t>
+      </w:r>
+      <w:r>
+        <w:t xml:space="preserve"> la instalación del sistema debe hacerse bajo cableado RJ-45. </w:t>
+      </w:r>
+      <w:r>
+        <w:t>Cada una de las máquinas deberá estar conectada a un Switch o es su defecto a un hub haciendo este tipo de conexión mucho más viable la comunicación y el soporte.</w:t>
+      </w:r>
+      <w:r>
+        <w:t xml:space="preserve">  Tanto los computadores de los usuarios como el servidor y las interfaces que estén entre ellas (Hubs o Swiches) deben tener a lo menos una tarjeta de red Ethernet 10/100/1000 Mb que permita la conexión entre ellas.</w:t>
+      </w:r>
+    </w:p>
+    <w:p>
+      <w:pPr>
+        <w:jc w:val="both"/>
+      </w:pPr>
+      <w:r>
+        <w:rPr>
+          <w:i/>
+        </w:rPr>
+        <w:t>Pantalla:</w:t>
+      </w:r>
+      <w:r>
+        <w:rPr>
+          <w:i/>
+        </w:rPr>
+        <w:t xml:space="preserve"> </w:t>
+      </w:r>
+      <w:r>
+        <w:t xml:space="preserve">La aplicación </w:t>
+      </w:r>
+      <w:r>
+        <w:t xml:space="preserve">está </w:t>
+      </w:r>
+      <w:r>
+        <w:t>diseñada</w:t>
+      </w:r>
+      <w:r>
+        <w:t xml:space="preserve"> para ejecutarse en una resolución de pantalla 1024x768 como </w:t>
+      </w:r>
+      <w:commentRangeStart w:id="29"/>
+      <w:r>
+        <w:t>mínimo</w:t>
+      </w:r>
+      <w:commentRangeEnd w:id="29"/>
+      <w:r>
+        <w:rPr>
+          <w:rStyle w:val="Refdecomentario"/>
+        </w:rPr>
+        <w:commentReference w:id="29"/>
+      </w:r>
+      <w:r>
+        <w:t>.</w:t>
+      </w:r>
+      <w:r>
+        <w:t xml:space="preserve"> Ejecutar la aplicación en una resolución menor impedirá tener una visión completa de toda la GUI del juego.</w:t>
+      </w:r>
+    </w:p>
+    <w:p>
+      <w:pPr>
+        <w:jc w:val="both"/>
+        <w:rPr>
+          <w:i/>
+        </w:rPr>
+      </w:pPr>
+    </w:p>
+    <w:p>
+      <w:pPr>
         <w:pStyle w:val="Ttulo3"/>
         <w:rPr>
           <w:rFonts w:asciiTheme="minorHAnsi" w:hAnsiTheme="minorHAnsi"/>
@@ -6433,7 +6765,7 @@
           <w:szCs w:val="24"/>
         </w:rPr>
       </w:pPr>
-      <w:bookmarkStart w:id="27" w:name="_Toc225140664"/>
+      <w:bookmarkStart w:id="30" w:name="_Toc225140664"/>
       <w:r>
         <w:rPr>
           <w:rFonts w:asciiTheme="minorHAnsi" w:hAnsiTheme="minorHAnsi"/>
@@ -6442,7 +6774,1270 @@
         </w:rPr>
         <w:t>Interfaces con el Software</w:t>
       </w:r>
-      <w:bookmarkEnd w:id="27"/>
+      <w:bookmarkEnd w:id="30"/>
+    </w:p>
+    <w:p>
+      <w:pPr>
+        <w:rPr>
+          <w:color w:val="000000" w:themeColor="text1"/>
+          <w:lang w:val="es-CO"/>
+        </w:rPr>
+      </w:pPr>
+      <w:r>
+        <w:rPr>
+          <w:color w:val="000000" w:themeColor="text1"/>
+          <w:lang w:val="es-CO"/>
+        </w:rPr>
+        <w:t xml:space="preserve">En esta sección se especifican como se comunicara el sistema a desarrollar con otros productos de </w:t>
+      </w:r>
+      <w:commentRangeStart w:id="31"/>
+      <w:r>
+        <w:rPr>
+          <w:color w:val="000000" w:themeColor="text1"/>
+          <w:lang w:val="es-CO"/>
+        </w:rPr>
+        <w:t>software</w:t>
+      </w:r>
+      <w:commentRangeEnd w:id="31"/>
+      <w:r>
+        <w:rPr>
+          <w:rStyle w:val="Refdecomentario"/>
+        </w:rPr>
+        <w:commentReference w:id="31"/>
+      </w:r>
+      <w:r>
+        <w:rPr>
+          <w:color w:val="000000" w:themeColor="text1"/>
+          <w:lang w:val="es-CO"/>
+        </w:rPr>
+        <w:t xml:space="preserve"> </w:t>
+      </w:r>
+      <w:r>
+        <w:rPr>
+          <w:color w:val="000000" w:themeColor="text1"/>
+          <w:lang w:val="es-CO"/>
+        </w:rPr>
+        <w:t>.</w:t>
+      </w:r>
+    </w:p>
+    <w:tbl>
+      <w:tblPr>
+        <w:tblStyle w:val="Tablaconcuadrcula"/>
+        <w:tblW w:w="0" w:type="auto"/>
+        <w:tblBorders>
+          <w:top w:val="single" w:sz="4" w:space="0" w:color="FFFFFF" w:themeColor="background1"/>
+          <w:left w:val="single" w:sz="4" w:space="0" w:color="FFFFFF" w:themeColor="background1"/>
+          <w:bottom w:val="single" w:sz="4" w:space="0" w:color="FFFFFF" w:themeColor="background1"/>
+          <w:right w:val="single" w:sz="4" w:space="0" w:color="FFFFFF" w:themeColor="background1"/>
+          <w:insideH w:val="single" w:sz="4" w:space="0" w:color="FFFFFF" w:themeColor="background1"/>
+          <w:insideV w:val="single" w:sz="4" w:space="0" w:color="FFFFFF" w:themeColor="background1"/>
+        </w:tblBorders>
+        <w:tblLook w:val="04A0"/>
+      </w:tblPr>
+      <w:tblGrid>
+        <w:gridCol w:w="1809"/>
+        <w:gridCol w:w="7169"/>
+      </w:tblGrid>
+      <w:tr>
+        <w:trPr>
+          <w:trHeight w:val="397"/>
+        </w:trPr>
+        <w:tc>
+          <w:tcPr>
+            <w:tcW w:w="1809" w:type="dxa"/>
+          </w:tcPr>
+          <w:p>
+            <w:pPr>
+              <w:rPr>
+                <w:b/>
+                <w:i/>
+                <w:color w:val="000000" w:themeColor="text1"/>
+                <w:lang w:val="es-CO"/>
+              </w:rPr>
+            </w:pPr>
+            <w:r>
+              <w:rPr>
+                <w:b/>
+                <w:i/>
+                <w:color w:val="000000" w:themeColor="text1"/>
+                <w:lang w:val="es-CO"/>
+              </w:rPr>
+              <w:t>Producto</w:t>
+            </w:r>
+            <w:r>
+              <w:rPr>
+                <w:b/>
+                <w:i/>
+                <w:color w:val="000000" w:themeColor="text1"/>
+                <w:lang w:val="es-CO"/>
+              </w:rPr>
+              <w:t xml:space="preserve">  </w:t>
+            </w:r>
+          </w:p>
+        </w:tc>
+        <w:tc>
+          <w:tcPr>
+            <w:tcW w:w="7169" w:type="dxa"/>
+          </w:tcPr>
+          <w:p>
+            <w:pPr>
+              <w:rPr>
+                <w:color w:val="000000" w:themeColor="text1"/>
+                <w:lang w:val="es-CO"/>
+              </w:rPr>
+            </w:pPr>
+            <w:r>
+              <w:rPr>
+                <w:color w:val="000000" w:themeColor="text1"/>
+                <w:lang w:val="es-CO"/>
+              </w:rPr>
+              <w:t>Java Virtual Machine</w:t>
+            </w:r>
+          </w:p>
+        </w:tc>
+      </w:tr>
+      <w:tr>
+        <w:trPr>
+          <w:trHeight w:val="397"/>
+        </w:trPr>
+        <w:tc>
+          <w:tcPr>
+            <w:tcW w:w="1809" w:type="dxa"/>
+          </w:tcPr>
+          <w:p>
+            <w:pPr>
+              <w:rPr>
+                <w:b/>
+                <w:i/>
+                <w:color w:val="000000" w:themeColor="text1"/>
+                <w:lang w:val="es-CO"/>
+              </w:rPr>
+            </w:pPr>
+            <w:r>
+              <w:rPr>
+                <w:b/>
+                <w:i/>
+                <w:color w:val="000000" w:themeColor="text1"/>
+                <w:lang w:val="es-CO"/>
+              </w:rPr>
+              <w:t>Descripción</w:t>
+            </w:r>
+          </w:p>
+        </w:tc>
+        <w:tc>
+          <w:tcPr>
+            <w:tcW w:w="7169" w:type="dxa"/>
+          </w:tcPr>
+          <w:p>
+            <w:pPr>
+              <w:jc w:val="both"/>
+              <w:rPr>
+                <w:rStyle w:val="bodytext"/>
+              </w:rPr>
+            </w:pPr>
+            <w:r>
+              <w:rPr>
+                <w:rStyle w:val="bodytext"/>
+              </w:rPr>
+              <w:t xml:space="preserve">La Máquina virtual de Java es únicamente un elemento del software de Java, específicamente utilizado para la interacción en la Web, que se incluye en la descarga del software de Java y que ayuda al JRE de Sun a ejecutar las aplicaciones </w:t>
+            </w:r>
+            <w:commentRangeStart w:id="32"/>
+            <w:r>
+              <w:rPr>
+                <w:rStyle w:val="bodytext"/>
+              </w:rPr>
+              <w:t>Java</w:t>
+            </w:r>
+            <w:commentRangeEnd w:id="32"/>
+            <w:r>
+              <w:rPr>
+                <w:rStyle w:val="Refdecomentario"/>
+              </w:rPr>
+              <w:commentReference w:id="32"/>
+            </w:r>
+            <w:r>
+              <w:rPr>
+                <w:rStyle w:val="bodytext"/>
+              </w:rPr>
+              <w:t>.</w:t>
+            </w:r>
+          </w:p>
+          <w:p>
+            <w:pPr>
+              <w:jc w:val="both"/>
+              <w:rPr>
+                <w:color w:val="000000" w:themeColor="text1"/>
+                <w:lang w:val="es-CO"/>
+              </w:rPr>
+            </w:pPr>
+          </w:p>
+        </w:tc>
+      </w:tr>
+      <w:tr>
+        <w:trPr>
+          <w:trHeight w:val="397"/>
+        </w:trPr>
+        <w:tc>
+          <w:tcPr>
+            <w:tcW w:w="1809" w:type="dxa"/>
+          </w:tcPr>
+          <w:p>
+            <w:pPr>
+              <w:rPr>
+                <w:b/>
+                <w:i/>
+                <w:color w:val="000000" w:themeColor="text1"/>
+                <w:lang w:val="es-CO"/>
+              </w:rPr>
+            </w:pPr>
+            <w:r>
+              <w:rPr>
+                <w:b/>
+                <w:i/>
+                <w:color w:val="000000" w:themeColor="text1"/>
+                <w:lang w:val="es-CO"/>
+              </w:rPr>
+              <w:t xml:space="preserve">Propósito de uso </w:t>
+            </w:r>
+          </w:p>
+        </w:tc>
+        <w:tc>
+          <w:tcPr>
+            <w:tcW w:w="7169" w:type="dxa"/>
+          </w:tcPr>
+          <w:p>
+            <w:pPr>
+              <w:jc w:val="both"/>
+              <w:rPr>
+                <w:color w:val="000000" w:themeColor="text1"/>
+                <w:lang w:val="es-CO"/>
+              </w:rPr>
+            </w:pPr>
+            <w:r>
+              <w:rPr>
+                <w:color w:val="000000" w:themeColor="text1"/>
+                <w:lang w:val="es-CO"/>
+              </w:rPr>
+              <w:t xml:space="preserve">Proporciona una capa de abstracción entre el programa compilado de Java y la plataforma de hardware  y del sistema operativo  permitiendo con esto ejecutar el programa o sistema que IMind </w:t>
+            </w:r>
+            <w:commentRangeStart w:id="33"/>
+            <w:r>
+              <w:rPr>
+                <w:color w:val="000000" w:themeColor="text1"/>
+                <w:lang w:val="es-CO"/>
+              </w:rPr>
+              <w:t>diseña.</w:t>
+            </w:r>
+            <w:commentRangeEnd w:id="33"/>
+            <w:r>
+              <w:rPr>
+                <w:rStyle w:val="Refdecomentario"/>
+              </w:rPr>
+              <w:commentReference w:id="33"/>
+            </w:r>
+          </w:p>
+          <w:p>
+            <w:pPr>
+              <w:jc w:val="both"/>
+              <w:rPr>
+                <w:color w:val="000000" w:themeColor="text1"/>
+                <w:lang w:val="es-CO"/>
+              </w:rPr>
+            </w:pPr>
+          </w:p>
+        </w:tc>
+      </w:tr>
+      <w:tr>
+        <w:trPr>
+          <w:trHeight w:val="397"/>
+        </w:trPr>
+        <w:tc>
+          <w:tcPr>
+            <w:tcW w:w="1809" w:type="dxa"/>
+          </w:tcPr>
+          <w:p>
+            <w:pPr>
+              <w:rPr>
+                <w:b/>
+                <w:i/>
+                <w:color w:val="000000" w:themeColor="text1"/>
+                <w:lang w:val="es-CO"/>
+              </w:rPr>
+            </w:pPr>
+            <w:r>
+              <w:rPr>
+                <w:b/>
+                <w:i/>
+                <w:color w:val="000000" w:themeColor="text1"/>
+                <w:lang w:val="es-CO"/>
+              </w:rPr>
+              <w:t xml:space="preserve">Versión </w:t>
+            </w:r>
+          </w:p>
+        </w:tc>
+        <w:tc>
+          <w:tcPr>
+            <w:tcW w:w="7169" w:type="dxa"/>
+          </w:tcPr>
+          <w:p>
+            <w:pPr>
+              <w:rPr>
+                <w:color w:val="000000" w:themeColor="text1"/>
+                <w:lang w:val="es-CO"/>
+              </w:rPr>
+            </w:pPr>
+            <w:r>
+              <w:rPr>
+                <w:color w:val="000000" w:themeColor="text1"/>
+                <w:lang w:val="es-CO"/>
+              </w:rPr>
+              <w:t xml:space="preserve">1.6.0 </w:t>
+            </w:r>
+            <w:r>
+              <w:rPr>
+                <w:color w:val="000000" w:themeColor="text1"/>
+                <w:lang w:val="es-CO"/>
+              </w:rPr>
+              <w:t>o</w:t>
+            </w:r>
+            <w:r>
+              <w:rPr>
+                <w:color w:val="000000" w:themeColor="text1"/>
+                <w:lang w:val="es-CO"/>
+              </w:rPr>
+              <w:t xml:space="preserve"> superiores</w:t>
+            </w:r>
+          </w:p>
+        </w:tc>
+      </w:tr>
+      <w:tr>
+        <w:trPr>
+          <w:trHeight w:val="397"/>
+        </w:trPr>
+        <w:tc>
+          <w:tcPr>
+            <w:tcW w:w="1809" w:type="dxa"/>
+          </w:tcPr>
+          <w:p>
+            <w:pPr>
+              <w:rPr>
+                <w:b/>
+                <w:i/>
+                <w:color w:val="000000" w:themeColor="text1"/>
+                <w:lang w:val="es-CO"/>
+              </w:rPr>
+            </w:pPr>
+            <w:r>
+              <w:rPr>
+                <w:b/>
+                <w:i/>
+                <w:color w:val="000000" w:themeColor="text1"/>
+                <w:lang w:val="es-CO"/>
+              </w:rPr>
+              <w:t>Comentarios</w:t>
+            </w:r>
+          </w:p>
+        </w:tc>
+        <w:tc>
+          <w:tcPr>
+            <w:tcW w:w="7169" w:type="dxa"/>
+          </w:tcPr>
+          <w:p>
+            <w:pPr>
+              <w:rPr>
+                <w:color w:val="000000" w:themeColor="text1"/>
+                <w:lang w:val="es-CO"/>
+              </w:rPr>
+            </w:pPr>
+            <w:r>
+              <w:rPr>
+                <w:color w:val="000000" w:themeColor="text1"/>
+                <w:lang w:val="es-CO"/>
+              </w:rPr>
+              <w:t xml:space="preserve">Haber diseñado el sistema bajo Java permite prestar gran portabilidad para la aplicación. </w:t>
+            </w:r>
+          </w:p>
+        </w:tc>
+      </w:tr>
+    </w:tbl>
+    <w:p>
+      <w:pPr>
+        <w:rPr>
+          <w:color w:val="000000" w:themeColor="text1"/>
+          <w:lang w:val="es-CO"/>
+        </w:rPr>
+      </w:pPr>
+    </w:p>
+    <w:p>
+      <w:pPr>
+        <w:rPr>
+          <w:color w:val="000000" w:themeColor="text1"/>
+          <w:lang w:val="es-CO"/>
+        </w:rPr>
+      </w:pPr>
+    </w:p>
+    <w:tbl>
+      <w:tblPr>
+        <w:tblStyle w:val="Tablaconcuadrcula"/>
+        <w:tblW w:w="0" w:type="auto"/>
+        <w:tblBorders>
+          <w:top w:val="single" w:sz="4" w:space="0" w:color="FFFFFF" w:themeColor="background1"/>
+          <w:left w:val="single" w:sz="4" w:space="0" w:color="FFFFFF" w:themeColor="background1"/>
+          <w:bottom w:val="single" w:sz="4" w:space="0" w:color="FFFFFF" w:themeColor="background1"/>
+          <w:right w:val="single" w:sz="4" w:space="0" w:color="FFFFFF" w:themeColor="background1"/>
+          <w:insideH w:val="single" w:sz="4" w:space="0" w:color="FFFFFF" w:themeColor="background1"/>
+          <w:insideV w:val="single" w:sz="4" w:space="0" w:color="FFFFFF" w:themeColor="background1"/>
+        </w:tblBorders>
+        <w:tblLook w:val="04A0"/>
+      </w:tblPr>
+      <w:tblGrid>
+        <w:gridCol w:w="1809"/>
+        <w:gridCol w:w="7169"/>
+      </w:tblGrid>
+      <w:tr>
+        <w:trPr>
+          <w:trHeight w:val="397"/>
+        </w:trPr>
+        <w:tc>
+          <w:tcPr>
+            <w:tcW w:w="1809" w:type="dxa"/>
+          </w:tcPr>
+          <w:p>
+            <w:pPr>
+              <w:rPr>
+                <w:b/>
+                <w:i/>
+                <w:color w:val="000000" w:themeColor="text1"/>
+                <w:lang w:val="es-CO"/>
+              </w:rPr>
+            </w:pPr>
+            <w:r>
+              <w:rPr>
+                <w:b/>
+                <w:i/>
+                <w:color w:val="000000" w:themeColor="text1"/>
+                <w:lang w:val="es-CO"/>
+              </w:rPr>
+              <w:t>Producto</w:t>
+            </w:r>
+          </w:p>
+        </w:tc>
+        <w:tc>
+          <w:tcPr>
+            <w:tcW w:w="7169" w:type="dxa"/>
+          </w:tcPr>
+          <w:p>
+            <w:pPr>
+              <w:rPr>
+                <w:color w:val="000000" w:themeColor="text1"/>
+                <w:lang w:val="es-CO"/>
+              </w:rPr>
+            </w:pPr>
+            <w:r>
+              <w:rPr>
+                <w:color w:val="000000" w:themeColor="text1"/>
+                <w:lang w:val="es-CO"/>
+              </w:rPr>
+              <w:t xml:space="preserve">Microsoft Windows </w:t>
+            </w:r>
+          </w:p>
+        </w:tc>
+      </w:tr>
+      <w:tr>
+        <w:trPr>
+          <w:trHeight w:val="397"/>
+        </w:trPr>
+        <w:tc>
+          <w:tcPr>
+            <w:tcW w:w="1809" w:type="dxa"/>
+          </w:tcPr>
+          <w:p>
+            <w:pPr>
+              <w:rPr>
+                <w:b/>
+                <w:i/>
+                <w:color w:val="000000" w:themeColor="text1"/>
+                <w:lang w:val="es-CO"/>
+              </w:rPr>
+            </w:pPr>
+            <w:r>
+              <w:rPr>
+                <w:b/>
+                <w:i/>
+                <w:color w:val="000000" w:themeColor="text1"/>
+                <w:lang w:val="es-CO"/>
+              </w:rPr>
+              <w:t>Descripción</w:t>
+            </w:r>
+          </w:p>
+        </w:tc>
+        <w:tc>
+          <w:tcPr>
+            <w:tcW w:w="7169" w:type="dxa"/>
+          </w:tcPr>
+          <w:p>
+            <w:pPr>
+              <w:jc w:val="both"/>
+              <w:rPr>
+                <w:color w:val="000000" w:themeColor="text1"/>
+                <w:lang w:val="es-CO"/>
+              </w:rPr>
+            </w:pPr>
+            <w:r>
+              <w:t>Sistema operativo gráfico de Microsoft basado en ventanas.</w:t>
+            </w:r>
+            <w:r>
+              <w:t xml:space="preserve"> </w:t>
+            </w:r>
+          </w:p>
+        </w:tc>
+      </w:tr>
+      <w:tr>
+        <w:trPr>
+          <w:trHeight w:val="397"/>
+        </w:trPr>
+        <w:tc>
+          <w:tcPr>
+            <w:tcW w:w="1809" w:type="dxa"/>
+          </w:tcPr>
+          <w:p>
+            <w:pPr>
+              <w:rPr>
+                <w:b/>
+                <w:i/>
+                <w:color w:val="000000" w:themeColor="text1"/>
+                <w:lang w:val="es-CO"/>
+              </w:rPr>
+            </w:pPr>
+            <w:r>
+              <w:rPr>
+                <w:b/>
+                <w:i/>
+                <w:color w:val="000000" w:themeColor="text1"/>
+                <w:lang w:val="es-CO"/>
+              </w:rPr>
+              <w:t xml:space="preserve">Propósito de uso </w:t>
+            </w:r>
+          </w:p>
+        </w:tc>
+        <w:tc>
+          <w:tcPr>
+            <w:tcW w:w="7169" w:type="dxa"/>
+          </w:tcPr>
+          <w:p>
+            <w:pPr>
+              <w:jc w:val="both"/>
+              <w:rPr>
+                <w:color w:val="000000" w:themeColor="text1"/>
+                <w:lang w:val="es-CO"/>
+              </w:rPr>
+            </w:pPr>
+            <w:r>
+              <w:rPr>
+                <w:color w:val="000000" w:themeColor="text1"/>
+                <w:lang w:val="es-CO"/>
+              </w:rPr>
+              <w:t xml:space="preserve">Se </w:t>
+            </w:r>
+            <w:r>
+              <w:rPr>
+                <w:color w:val="000000" w:themeColor="text1"/>
+                <w:lang w:val="es-CO"/>
+              </w:rPr>
+              <w:t>escoge</w:t>
+            </w:r>
+            <w:r>
+              <w:rPr>
+                <w:color w:val="000000" w:themeColor="text1"/>
+                <w:lang w:val="es-CO"/>
+              </w:rPr>
+              <w:t xml:space="preserve"> Windows como principal sistema operativo por ser el de mayor difusión y conocimiento por muchos de los usuarios </w:t>
+            </w:r>
+            <w:r>
+              <w:rPr>
+                <w:color w:val="000000" w:themeColor="text1"/>
+                <w:lang w:val="es-CO"/>
+              </w:rPr>
+              <w:t xml:space="preserve">finales, 85% de </w:t>
+            </w:r>
+            <w:commentRangeStart w:id="34"/>
+            <w:r>
+              <w:rPr>
+                <w:color w:val="000000" w:themeColor="text1"/>
+                <w:lang w:val="es-CO"/>
+              </w:rPr>
+              <w:t>éstos</w:t>
+            </w:r>
+            <w:commentRangeEnd w:id="34"/>
+            <w:r>
+              <w:rPr>
+                <w:rStyle w:val="Refdecomentario"/>
+              </w:rPr>
+              <w:commentReference w:id="34"/>
+            </w:r>
+            <w:r>
+              <w:rPr>
+                <w:color w:val="000000" w:themeColor="text1"/>
+                <w:lang w:val="es-CO"/>
+              </w:rPr>
+              <w:t xml:space="preserve"> hasta el momento</w:t>
+            </w:r>
+            <w:r>
+              <w:rPr>
+                <w:color w:val="000000" w:themeColor="text1"/>
+                <w:lang w:val="es-CO"/>
+              </w:rPr>
+              <w:t xml:space="preserve"> </w:t>
+            </w:r>
+          </w:p>
+          <w:p>
+            <w:pPr>
+              <w:rPr>
+                <w:color w:val="000000" w:themeColor="text1"/>
+                <w:lang w:val="es-CO"/>
+              </w:rPr>
+            </w:pPr>
+          </w:p>
+        </w:tc>
+      </w:tr>
+      <w:tr>
+        <w:trPr>
+          <w:trHeight w:val="397"/>
+        </w:trPr>
+        <w:tc>
+          <w:tcPr>
+            <w:tcW w:w="1809" w:type="dxa"/>
+          </w:tcPr>
+          <w:p>
+            <w:pPr>
+              <w:rPr>
+                <w:b/>
+                <w:i/>
+                <w:color w:val="000000" w:themeColor="text1"/>
+                <w:lang w:val="es-CO"/>
+              </w:rPr>
+            </w:pPr>
+            <w:r>
+              <w:rPr>
+                <w:b/>
+                <w:i/>
+                <w:color w:val="000000" w:themeColor="text1"/>
+                <w:lang w:val="es-CO"/>
+              </w:rPr>
+              <w:t xml:space="preserve">Versión </w:t>
+            </w:r>
+          </w:p>
+        </w:tc>
+        <w:tc>
+          <w:tcPr>
+            <w:tcW w:w="7169" w:type="dxa"/>
+          </w:tcPr>
+          <w:p>
+            <w:pPr>
+              <w:rPr>
+                <w:color w:val="000000" w:themeColor="text1"/>
+                <w:lang w:val="en-US"/>
+              </w:rPr>
+            </w:pPr>
+            <w:r>
+              <w:rPr>
+                <w:color w:val="000000" w:themeColor="text1"/>
+                <w:lang w:val="en-US"/>
+              </w:rPr>
+              <w:t xml:space="preserve">Windows XP 32 </w:t>
+            </w:r>
+            <w:r>
+              <w:rPr>
+                <w:color w:val="000000" w:themeColor="text1"/>
+                <w:lang w:val="en-US"/>
+              </w:rPr>
+              <w:t>y 64 Bits</w:t>
+            </w:r>
+          </w:p>
+          <w:p>
+            <w:pPr>
+              <w:rPr>
+                <w:color w:val="000000" w:themeColor="text1"/>
+                <w:lang w:val="en-US"/>
+              </w:rPr>
+            </w:pPr>
+            <w:r>
+              <w:rPr>
+                <w:color w:val="000000" w:themeColor="text1"/>
+                <w:lang w:val="en-US"/>
+              </w:rPr>
+              <w:t xml:space="preserve">Windows Vista </w:t>
+            </w:r>
+            <w:r>
+              <w:rPr>
+                <w:color w:val="000000" w:themeColor="text1"/>
+                <w:lang w:val="en-US"/>
+              </w:rPr>
+              <w:t xml:space="preserve">Home </w:t>
+            </w:r>
+            <w:r>
+              <w:rPr>
+                <w:color w:val="000000" w:themeColor="text1"/>
+                <w:lang w:val="en-US"/>
+              </w:rPr>
+              <w:t>32</w:t>
+            </w:r>
+            <w:r>
+              <w:rPr>
+                <w:color w:val="000000" w:themeColor="text1"/>
+                <w:lang w:val="en-US"/>
+              </w:rPr>
+              <w:t xml:space="preserve"> Bits y 64 Bits</w:t>
+            </w:r>
+          </w:p>
+          <w:p>
+            <w:pPr>
+              <w:rPr>
+                <w:color w:val="000000" w:themeColor="text1"/>
+                <w:lang w:val="en-US"/>
+              </w:rPr>
+            </w:pPr>
+            <w:r>
+              <w:rPr>
+                <w:color w:val="000000" w:themeColor="text1"/>
+                <w:lang w:val="en-US"/>
+              </w:rPr>
+              <w:t xml:space="preserve">Windows Vista </w:t>
+            </w:r>
+            <w:r>
+              <w:rPr>
+                <w:color w:val="000000" w:themeColor="text1"/>
+                <w:lang w:val="en-US"/>
+              </w:rPr>
+              <w:t xml:space="preserve">Business </w:t>
+            </w:r>
+            <w:r>
+              <w:rPr>
+                <w:color w:val="000000" w:themeColor="text1"/>
+                <w:lang w:val="en-US"/>
+              </w:rPr>
+              <w:t>32</w:t>
+            </w:r>
+            <w:r>
+              <w:rPr>
+                <w:color w:val="000000" w:themeColor="text1"/>
+                <w:lang w:val="en-US"/>
+              </w:rPr>
+              <w:t xml:space="preserve"> Bits y 64 Bits</w:t>
+            </w:r>
+          </w:p>
+          <w:p>
+            <w:pPr>
+              <w:rPr>
+                <w:color w:val="000000" w:themeColor="text1"/>
+                <w:lang w:val="en-US"/>
+              </w:rPr>
+            </w:pPr>
+            <w:r>
+              <w:rPr>
+                <w:color w:val="000000" w:themeColor="text1"/>
+                <w:lang w:val="en-US"/>
+              </w:rPr>
+              <w:t xml:space="preserve">Windows Vista </w:t>
+            </w:r>
+            <w:r>
+              <w:rPr>
+                <w:color w:val="000000" w:themeColor="text1"/>
+                <w:lang w:val="en-US"/>
+              </w:rPr>
+              <w:t xml:space="preserve">Ultimate </w:t>
+            </w:r>
+            <w:r>
+              <w:rPr>
+                <w:color w:val="000000" w:themeColor="text1"/>
+                <w:lang w:val="en-US"/>
+              </w:rPr>
+              <w:t>32</w:t>
+            </w:r>
+            <w:r>
+              <w:rPr>
+                <w:color w:val="000000" w:themeColor="text1"/>
+                <w:lang w:val="en-US"/>
+              </w:rPr>
+              <w:t xml:space="preserve"> Bits y 64 Bits</w:t>
+            </w:r>
+          </w:p>
+          <w:p>
+            <w:pPr>
+              <w:rPr>
+                <w:color w:val="000000" w:themeColor="text1"/>
+                <w:lang w:val="en-US"/>
+              </w:rPr>
+            </w:pPr>
+          </w:p>
+        </w:tc>
+      </w:tr>
+      <w:tr>
+        <w:trPr>
+          <w:trHeight w:val="397"/>
+        </w:trPr>
+        <w:tc>
+          <w:tcPr>
+            <w:tcW w:w="1809" w:type="dxa"/>
+          </w:tcPr>
+          <w:p>
+            <w:pPr>
+              <w:rPr>
+                <w:b/>
+                <w:i/>
+                <w:color w:val="000000" w:themeColor="text1"/>
+                <w:lang w:val="es-CO"/>
+              </w:rPr>
+            </w:pPr>
+            <w:r>
+              <w:rPr>
+                <w:b/>
+                <w:i/>
+                <w:color w:val="000000" w:themeColor="text1"/>
+                <w:lang w:val="es-CO"/>
+              </w:rPr>
+              <w:t>Comentarios</w:t>
+            </w:r>
+          </w:p>
+        </w:tc>
+        <w:tc>
+          <w:tcPr>
+            <w:tcW w:w="7169" w:type="dxa"/>
+          </w:tcPr>
+          <w:p>
+            <w:pPr>
+              <w:jc w:val="both"/>
+              <w:rPr>
+                <w:color w:val="000000" w:themeColor="text1"/>
+                <w:lang w:val="es-CO"/>
+              </w:rPr>
+            </w:pPr>
+            <w:r>
+              <w:rPr>
+                <w:color w:val="000000" w:themeColor="text1"/>
+                <w:lang w:val="es-CO"/>
+              </w:rPr>
+              <w:t xml:space="preserve">Cada uno de los sistemas operativos deberá tener su respectiva maquina virtual de java para poder ejecutar </w:t>
+            </w:r>
+            <w:r>
+              <w:rPr>
+                <w:color w:val="000000" w:themeColor="text1"/>
+                <w:lang w:val="es-CO"/>
+              </w:rPr>
+              <w:t xml:space="preserve">la aplicación. </w:t>
+            </w:r>
+            <w:r>
+              <w:rPr>
+                <w:color w:val="000000" w:themeColor="text1"/>
+                <w:lang w:val="es-CO"/>
+              </w:rPr>
+              <w:t xml:space="preserve"> Se han escogido estos cuatro sistemas operativos porque son los más aptos para ejecutar una JVM actualizada.</w:t>
+            </w:r>
+          </w:p>
+        </w:tc>
+      </w:tr>
+    </w:tbl>
+    <w:p>
+      <w:pPr>
+        <w:rPr>
+          <w:color w:val="000000" w:themeColor="text1"/>
+        </w:rPr>
+      </w:pPr>
+    </w:p>
+    <w:p>
+      <w:pPr>
+        <w:rPr>
+          <w:color w:val="000000" w:themeColor="text1"/>
+        </w:rPr>
+      </w:pPr>
+    </w:p>
+    <w:p>
+      <w:pPr>
+        <w:rPr>
+          <w:color w:val="000000" w:themeColor="text1"/>
+        </w:rPr>
+      </w:pPr>
+    </w:p>
+    <w:p>
+      <w:pPr>
+        <w:rPr>
+          <w:color w:val="000000" w:themeColor="text1"/>
+        </w:rPr>
+      </w:pPr>
+    </w:p>
+    <w:tbl>
+      <w:tblPr>
+        <w:tblStyle w:val="Tablaconcuadrcula"/>
+        <w:tblW w:w="0" w:type="auto"/>
+        <w:tblBorders>
+          <w:top w:val="single" w:sz="4" w:space="0" w:color="FFFFFF" w:themeColor="background1"/>
+          <w:left w:val="single" w:sz="4" w:space="0" w:color="FFFFFF" w:themeColor="background1"/>
+          <w:bottom w:val="single" w:sz="4" w:space="0" w:color="FFFFFF" w:themeColor="background1"/>
+          <w:right w:val="single" w:sz="4" w:space="0" w:color="FFFFFF" w:themeColor="background1"/>
+          <w:insideH w:val="single" w:sz="4" w:space="0" w:color="FFFFFF" w:themeColor="background1"/>
+          <w:insideV w:val="single" w:sz="4" w:space="0" w:color="FFFFFF" w:themeColor="background1"/>
+        </w:tblBorders>
+        <w:tblLook w:val="04A0"/>
+      </w:tblPr>
+      <w:tblGrid>
+        <w:gridCol w:w="1809"/>
+        <w:gridCol w:w="7169"/>
+      </w:tblGrid>
+      <w:tr>
+        <w:trPr>
+          <w:trHeight w:val="397"/>
+        </w:trPr>
+        <w:tc>
+          <w:tcPr>
+            <w:tcW w:w="1809" w:type="dxa"/>
+          </w:tcPr>
+          <w:p>
+            <w:pPr>
+              <w:rPr>
+                <w:b/>
+                <w:i/>
+                <w:color w:val="000000" w:themeColor="text1"/>
+                <w:lang w:val="es-CO"/>
+              </w:rPr>
+            </w:pPr>
+            <w:r>
+              <w:rPr>
+                <w:b/>
+                <w:i/>
+                <w:color w:val="000000" w:themeColor="text1"/>
+                <w:lang w:val="es-CO"/>
+              </w:rPr>
+              <w:lastRenderedPageBreak/>
+              <w:t>Producto</w:t>
+            </w:r>
+          </w:p>
+        </w:tc>
+        <w:tc>
+          <w:tcPr>
+            <w:tcW w:w="7169" w:type="dxa"/>
+          </w:tcPr>
+          <w:p>
+            <w:pPr>
+              <w:rPr>
+                <w:color w:val="000000" w:themeColor="text1"/>
+                <w:lang w:val="es-CO"/>
+              </w:rPr>
+            </w:pPr>
+            <w:r>
+              <w:rPr>
+                <w:color w:val="000000" w:themeColor="text1"/>
+                <w:lang w:val="es-CO"/>
+              </w:rPr>
+              <w:t xml:space="preserve">GNU/Linux SO </w:t>
+            </w:r>
+          </w:p>
+        </w:tc>
+      </w:tr>
+      <w:tr>
+        <w:trPr>
+          <w:trHeight w:val="397"/>
+        </w:trPr>
+        <w:tc>
+          <w:tcPr>
+            <w:tcW w:w="1809" w:type="dxa"/>
+          </w:tcPr>
+          <w:p>
+            <w:pPr>
+              <w:rPr>
+                <w:b/>
+                <w:i/>
+                <w:color w:val="000000" w:themeColor="text1"/>
+                <w:lang w:val="es-CO"/>
+              </w:rPr>
+            </w:pPr>
+            <w:r>
+              <w:rPr>
+                <w:b/>
+                <w:i/>
+                <w:color w:val="000000" w:themeColor="text1"/>
+                <w:lang w:val="es-CO"/>
+              </w:rPr>
+              <w:t>Descripción</w:t>
+            </w:r>
+          </w:p>
+        </w:tc>
+        <w:tc>
+          <w:tcPr>
+            <w:tcW w:w="7169" w:type="dxa"/>
+          </w:tcPr>
+          <w:p>
+            <w:pPr>
+              <w:jc w:val="both"/>
+            </w:pPr>
+            <w:r>
+              <w:rPr>
+                <w:i/>
+              </w:rPr>
+              <w:t xml:space="preserve">GNU/Linux es un Sistema Operativo. Es una implementación de libre distribución UNIX para computadoras personales, servidores, y estaciones de trabajo. Es multitarea, multiusuario, multiplataforma y </w:t>
+            </w:r>
+            <w:commentRangeStart w:id="35"/>
+            <w:r>
+              <w:rPr>
+                <w:i/>
+              </w:rPr>
+              <w:t>multiprocesador</w:t>
+            </w:r>
+            <w:commentRangeEnd w:id="35"/>
+            <w:r>
+              <w:rPr>
+                <w:rStyle w:val="Refdecomentario"/>
+              </w:rPr>
+              <w:commentReference w:id="35"/>
+            </w:r>
+            <w:r>
+              <w:t>.</w:t>
+            </w:r>
+          </w:p>
+          <w:p>
+            <w:pPr>
+              <w:jc w:val="both"/>
+              <w:rPr>
+                <w:color w:val="000000" w:themeColor="text1"/>
+                <w:lang w:val="es-CO"/>
+              </w:rPr>
+            </w:pPr>
+          </w:p>
+        </w:tc>
+      </w:tr>
+      <w:tr>
+        <w:trPr>
+          <w:trHeight w:val="397"/>
+        </w:trPr>
+        <w:tc>
+          <w:tcPr>
+            <w:tcW w:w="1809" w:type="dxa"/>
+          </w:tcPr>
+          <w:p>
+            <w:pPr>
+              <w:rPr>
+                <w:b/>
+                <w:i/>
+                <w:color w:val="000000" w:themeColor="text1"/>
+                <w:lang w:val="es-CO"/>
+              </w:rPr>
+            </w:pPr>
+            <w:r>
+              <w:rPr>
+                <w:b/>
+                <w:i/>
+                <w:color w:val="000000" w:themeColor="text1"/>
+                <w:lang w:val="es-CO"/>
+              </w:rPr>
+              <w:t xml:space="preserve">Propósito de uso </w:t>
+            </w:r>
+          </w:p>
+        </w:tc>
+        <w:tc>
+          <w:tcPr>
+            <w:tcW w:w="7169" w:type="dxa"/>
+          </w:tcPr>
+          <w:p>
+            <w:pPr>
+              <w:jc w:val="both"/>
+              <w:rPr>
+                <w:color w:val="000000" w:themeColor="text1"/>
+                <w:lang w:val="es-CO"/>
+              </w:rPr>
+            </w:pPr>
+            <w:r>
+              <w:rPr>
+                <w:color w:val="000000" w:themeColor="text1"/>
+                <w:lang w:val="es-CO"/>
+              </w:rPr>
+              <w:t xml:space="preserve">Puede decirse que es un una segunda familia de Sistemas Operativos donde DMG podrá interactuar, esto gracias al uso de </w:t>
+            </w:r>
+            <w:commentRangeStart w:id="36"/>
+            <w:r>
+              <w:rPr>
+                <w:color w:val="000000" w:themeColor="text1"/>
+                <w:lang w:val="es-CO"/>
+              </w:rPr>
+              <w:t>JVM</w:t>
+            </w:r>
+            <w:commentRangeEnd w:id="36"/>
+            <w:r>
+              <w:rPr>
+                <w:rStyle w:val="Refdecomentario"/>
+              </w:rPr>
+              <w:commentReference w:id="36"/>
+            </w:r>
+            <w:r>
+              <w:rPr>
+                <w:color w:val="000000" w:themeColor="text1"/>
+                <w:lang w:val="es-CO"/>
+              </w:rPr>
+              <w:t>. IMind no pretende cerrar la posibilidad a usuarios de sistemas operativos basados en GNU/Linux pretendiendo con esto llegar a más usuarios.</w:t>
+            </w:r>
+          </w:p>
+          <w:p>
+            <w:pPr>
+              <w:rPr>
+                <w:color w:val="000000" w:themeColor="text1"/>
+                <w:lang w:val="es-CO"/>
+              </w:rPr>
+            </w:pPr>
+          </w:p>
+        </w:tc>
+      </w:tr>
+      <w:tr>
+        <w:trPr>
+          <w:trHeight w:val="397"/>
+        </w:trPr>
+        <w:tc>
+          <w:tcPr>
+            <w:tcW w:w="1809" w:type="dxa"/>
+          </w:tcPr>
+          <w:p>
+            <w:pPr>
+              <w:rPr>
+                <w:b/>
+                <w:i/>
+                <w:color w:val="000000" w:themeColor="text1"/>
+                <w:lang w:val="es-CO"/>
+              </w:rPr>
+            </w:pPr>
+            <w:r>
+              <w:rPr>
+                <w:b/>
+                <w:i/>
+                <w:color w:val="000000" w:themeColor="text1"/>
+                <w:lang w:val="es-CO"/>
+              </w:rPr>
+              <w:t xml:space="preserve">Versión </w:t>
+            </w:r>
+          </w:p>
+        </w:tc>
+        <w:tc>
+          <w:tcPr>
+            <w:tcW w:w="7169" w:type="dxa"/>
+          </w:tcPr>
+          <w:p>
+            <w:pPr>
+              <w:rPr>
+                <w:color w:val="000000" w:themeColor="text1"/>
+                <w:lang w:val="es-CO"/>
+              </w:rPr>
+            </w:pPr>
+            <w:r>
+              <w:t>Fedora 6 o superiores.</w:t>
+            </w:r>
+          </w:p>
+          <w:p>
+            <w:r>
+              <w:t>SuSE  9.0 o superiores.</w:t>
+            </w:r>
+          </w:p>
+          <w:p>
+            <w:r>
+              <w:t>Mandriva  8.0 o superiores.</w:t>
+            </w:r>
+          </w:p>
+          <w:p>
+            <w:r>
+              <w:t>Ubuntu 6.10 o superiores.</w:t>
+            </w:r>
+          </w:p>
+          <w:p>
+            <w:pPr>
+              <w:rPr>
+                <w:color w:val="000000" w:themeColor="text1"/>
+                <w:lang w:val="es-CO"/>
+              </w:rPr>
+            </w:pPr>
+          </w:p>
+        </w:tc>
+      </w:tr>
+      <w:tr>
+        <w:trPr>
+          <w:trHeight w:val="397"/>
+        </w:trPr>
+        <w:tc>
+          <w:tcPr>
+            <w:tcW w:w="1809" w:type="dxa"/>
+          </w:tcPr>
+          <w:p>
+            <w:pPr>
+              <w:rPr>
+                <w:b/>
+                <w:i/>
+                <w:color w:val="000000" w:themeColor="text1"/>
+                <w:lang w:val="es-CO"/>
+              </w:rPr>
+            </w:pPr>
+            <w:r>
+              <w:rPr>
+                <w:b/>
+                <w:i/>
+                <w:color w:val="000000" w:themeColor="text1"/>
+                <w:lang w:val="es-CO"/>
+              </w:rPr>
+              <w:t>Comentarios</w:t>
+            </w:r>
+          </w:p>
+        </w:tc>
+        <w:tc>
+          <w:tcPr>
+            <w:tcW w:w="7169" w:type="dxa"/>
+          </w:tcPr>
+          <w:p>
+            <w:pPr>
+              <w:jc w:val="both"/>
+              <w:rPr>
+                <w:color w:val="000000" w:themeColor="text1"/>
+                <w:lang w:val="es-CO"/>
+              </w:rPr>
+            </w:pPr>
+            <w:r>
+              <w:rPr>
+                <w:color w:val="000000" w:themeColor="text1"/>
+                <w:lang w:val="es-CO"/>
+              </w:rPr>
+              <w:t xml:space="preserve">Según estadísticas de </w:t>
+            </w:r>
+            <w:commentRangeStart w:id="37"/>
+            <w:r>
+              <w:rPr>
+                <w:color w:val="000000" w:themeColor="text1"/>
+                <w:lang w:val="es-CO"/>
+              </w:rPr>
+              <w:t>W3Counter</w:t>
+            </w:r>
+            <w:commentRangeEnd w:id="37"/>
+            <w:r>
+              <w:rPr>
+                <w:rStyle w:val="Refdecomentario"/>
+              </w:rPr>
+              <w:commentReference w:id="37"/>
+            </w:r>
+            <w:r>
+              <w:rPr>
+                <w:color w:val="000000" w:themeColor="text1"/>
+                <w:lang w:val="es-CO"/>
+              </w:rPr>
+              <w:t xml:space="preserve"> </w:t>
+            </w:r>
+            <w:r>
+              <w:rPr>
+                <w:color w:val="000000" w:themeColor="text1"/>
+                <w:lang w:val="es-CO"/>
+              </w:rPr>
+              <w:t>aumentaría en un 2.13% el target de esta aplicación considerando cualquiera de las distribuciones GNU/Linux anteriormente mencionadas.</w:t>
+            </w:r>
+          </w:p>
+        </w:tc>
+      </w:tr>
+    </w:tbl>
+    <w:p>
+      <w:pPr>
+        <w:rPr>
+          <w:color w:val="000000" w:themeColor="text1"/>
+        </w:rPr>
+      </w:pPr>
     </w:p>
     <w:p>
       <w:pPr>
@@ -6453,7 +8048,7 @@
           <w:szCs w:val="24"/>
         </w:rPr>
       </w:pPr>
-      <w:bookmarkStart w:id="28" w:name="_Toc225140665"/>
+      <w:bookmarkStart w:id="38" w:name="_Toc225140665"/>
       <w:r>
         <w:rPr>
           <w:rFonts w:asciiTheme="minorHAnsi" w:hAnsiTheme="minorHAnsi"/>
@@ -6462,8 +8057,270 @@
         </w:rPr>
         <w:t>Interfaces de Comunicación</w:t>
       </w:r>
-      <w:bookmarkEnd w:id="28"/>
+      <w:bookmarkEnd w:id="38"/>
     </w:p>
+    <w:p>
+      <w:pPr>
+        <w:pStyle w:val="Sinespaciado"/>
+      </w:pPr>
+    </w:p>
+    <w:p>
+      <w:pPr>
+        <w:pStyle w:val="Sinespaciado"/>
+      </w:pPr>
+      <w:r>
+        <w:t>Se usaran las siguientes interfaces de comunicación para cada uno de los niveles descritos por IMind.</w:t>
+      </w:r>
+    </w:p>
+    <w:p>
+      <w:pPr>
+        <w:pStyle w:val="Sinespaciado"/>
+      </w:pPr>
+    </w:p>
+    <w:tbl>
+      <w:tblPr>
+        <w:tblStyle w:val="Tablaconcuadrcula"/>
+        <w:tblW w:w="0" w:type="auto"/>
+        <w:tblBorders>
+          <w:top w:val="single" w:sz="4" w:space="0" w:color="FFFFFF" w:themeColor="background1"/>
+          <w:left w:val="single" w:sz="4" w:space="0" w:color="FFFFFF" w:themeColor="background1"/>
+          <w:bottom w:val="single" w:sz="4" w:space="0" w:color="FFFFFF" w:themeColor="background1"/>
+          <w:right w:val="single" w:sz="4" w:space="0" w:color="FFFFFF" w:themeColor="background1"/>
+          <w:insideH w:val="single" w:sz="4" w:space="0" w:color="FFFFFF" w:themeColor="background1"/>
+          <w:insideV w:val="single" w:sz="4" w:space="0" w:color="FFFFFF" w:themeColor="background1"/>
+        </w:tblBorders>
+        <w:shd w:val="clear" w:color="auto" w:fill="FFFFFF" w:themeFill="background1"/>
+        <w:tblLook w:val="04A0"/>
+      </w:tblPr>
+      <w:tblGrid>
+        <w:gridCol w:w="1809"/>
+        <w:gridCol w:w="7169"/>
+      </w:tblGrid>
+      <w:tr>
+        <w:tc>
+          <w:tcPr>
+            <w:tcW w:w="1809" w:type="dxa"/>
+            <w:shd w:val="clear" w:color="auto" w:fill="FFFFFF" w:themeFill="background1"/>
+          </w:tcPr>
+          <w:p>
+            <w:pPr>
+              <w:pStyle w:val="Sinespaciado"/>
+              <w:rPr>
+                <w:b/>
+              </w:rPr>
+            </w:pPr>
+            <w:r>
+              <w:rPr>
+                <w:b/>
+              </w:rPr>
+              <w:t xml:space="preserve">Nivel de </w:t>
+            </w:r>
+            <w:r>
+              <w:rPr>
+                <w:b/>
+              </w:rPr>
+              <w:t>Red:</w:t>
+            </w:r>
+          </w:p>
+        </w:tc>
+        <w:tc>
+          <w:tcPr>
+            <w:tcW w:w="7169" w:type="dxa"/>
+            <w:shd w:val="clear" w:color="auto" w:fill="FFFFFF" w:themeFill="background1"/>
+          </w:tcPr>
+          <w:p>
+            <w:pPr>
+              <w:pStyle w:val="Sinespaciado"/>
+              <w:jc w:val="both"/>
+            </w:pPr>
+            <w:r>
+              <w:t>Como se menciona en  la sección  2.1.3  [</w:t>
+            </w:r>
+            <w:r>
+              <w:rPr>
+                <w:i/>
+              </w:rPr>
+              <w:t>Interfaces de Hardware</w:t>
+            </w:r>
+            <w:r>
+              <w:t>]</w:t>
+            </w:r>
+            <w:r>
+              <w:t xml:space="preserve"> la aplicación estará soportada bajo el protocolo de comunicación TCP/IP.  </w:t>
+            </w:r>
+            <w:r>
+              <w:t>La conexión entre servidor y cliente se hará efectiva mediante el uso de Sockets.</w:t>
+            </w:r>
+            <w:r>
+              <w:t xml:space="preserve"> El sistema tendrá un </w:t>
+            </w:r>
+            <w:r>
+              <w:t>óptimo</w:t>
+            </w:r>
+            <w:r>
+              <w:t xml:space="preserve"> desempeño siempre  y cuando no exista ningún tipo de Firewall</w:t>
+            </w:r>
+            <w:r>
+              <w:t>,</w:t>
+            </w:r>
+            <w:r>
+              <w:t xml:space="preserve"> ya sea de  software o hardware</w:t>
+            </w:r>
+            <w:r>
+              <w:t>,</w:t>
+            </w:r>
+            <w:r>
+              <w:t xml:space="preserve"> que impida la comunicación </w:t>
+            </w:r>
+            <w:r>
+              <w:t xml:space="preserve">entre el servidor y los clientes. </w:t>
+            </w:r>
+          </w:p>
+          <w:p>
+            <w:pPr>
+              <w:pStyle w:val="Sinespaciado"/>
+            </w:pPr>
+          </w:p>
+        </w:tc>
+      </w:tr>
+      <w:tr>
+        <w:tc>
+          <w:tcPr>
+            <w:tcW w:w="1809" w:type="dxa"/>
+            <w:shd w:val="clear" w:color="auto" w:fill="FFFFFF" w:themeFill="background1"/>
+          </w:tcPr>
+          <w:p>
+            <w:pPr>
+              <w:pStyle w:val="Sinespaciado"/>
+              <w:rPr>
+                <w:b/>
+              </w:rPr>
+            </w:pPr>
+            <w:r>
+              <w:rPr>
+                <w:b/>
+              </w:rPr>
+              <w:t xml:space="preserve">Nivel de </w:t>
+            </w:r>
+            <w:r>
+              <w:rPr>
+                <w:b/>
+              </w:rPr>
+              <w:t>GUI.</w:t>
+            </w:r>
+          </w:p>
+        </w:tc>
+        <w:tc>
+          <w:tcPr>
+            <w:tcW w:w="7169" w:type="dxa"/>
+            <w:shd w:val="clear" w:color="auto" w:fill="FFFFFF" w:themeFill="background1"/>
+          </w:tcPr>
+          <w:p>
+            <w:pPr>
+              <w:pStyle w:val="Sinespaciado"/>
+              <w:jc w:val="both"/>
+            </w:pPr>
+            <w:r>
+              <w:t>Debe contarse con una comunicación a la tarjeta de video que permita desplegar y procesar cada uno de los elementos gráficos de la GUI.</w:t>
+            </w:r>
+            <w:r>
+              <w:t xml:space="preserve"> Como mínimo cada cliente deberá contar con una tarjeta gráfica de 8 Mb de memoria interna para garantizar la plena función de la GUI.</w:t>
+            </w:r>
+          </w:p>
+          <w:p>
+            <w:pPr>
+              <w:pStyle w:val="Sinespaciado"/>
+            </w:pPr>
+          </w:p>
+        </w:tc>
+      </w:tr>
+      <w:tr>
+        <w:tc>
+          <w:tcPr>
+            <w:tcW w:w="1809" w:type="dxa"/>
+            <w:shd w:val="clear" w:color="auto" w:fill="FFFFFF" w:themeFill="background1"/>
+          </w:tcPr>
+          <w:p>
+            <w:pPr>
+              <w:pStyle w:val="Sinespaciado"/>
+              <w:rPr>
+                <w:b/>
+              </w:rPr>
+            </w:pPr>
+            <w:r>
+              <w:rPr>
+                <w:b/>
+              </w:rPr>
+              <w:t xml:space="preserve">Nivel de </w:t>
+            </w:r>
+            <w:r>
+              <w:rPr>
+                <w:b/>
+              </w:rPr>
+              <w:t>Persistencia</w:t>
+            </w:r>
+          </w:p>
+        </w:tc>
+        <w:tc>
+          <w:tcPr>
+            <w:tcW w:w="7169" w:type="dxa"/>
+            <w:shd w:val="clear" w:color="auto" w:fill="FFFFFF" w:themeFill="background1"/>
+          </w:tcPr>
+          <w:p>
+            <w:pPr>
+              <w:pStyle w:val="Sinespaciado"/>
+              <w:jc w:val="both"/>
+            </w:pPr>
+            <w:r>
+              <w:t xml:space="preserve">Se manejará persistencia con archivos XML. La comunicación entre este y los usuarios tendrá un intermediario (XMLIMT) que será el encargado de </w:t>
+            </w:r>
+            <w:r>
+              <w:t xml:space="preserve">crear, </w:t>
+            </w:r>
+            <w:r>
+              <w:t xml:space="preserve">modificar y capturar los datos que sean necesarios para la ejecución </w:t>
+            </w:r>
+            <w:r>
+              <w:t xml:space="preserve">y función </w:t>
+            </w:r>
+            <w:r>
+              <w:t>de la aplicación.</w:t>
+            </w:r>
+          </w:p>
+          <w:p>
+            <w:pPr>
+              <w:pStyle w:val="Sinespaciado"/>
+              <w:jc w:val="both"/>
+            </w:pPr>
+          </w:p>
+          <w:p>
+            <w:pPr>
+              <w:pStyle w:val="Sinespaciado"/>
+              <w:jc w:val="both"/>
+            </w:pPr>
+          </w:p>
+        </w:tc>
+      </w:tr>
+    </w:tbl>
+    <w:p>
+      <w:pPr>
+        <w:pStyle w:val="Sinespaciado"/>
+      </w:pPr>
+    </w:p>
+    <w:p>
+      <w:pPr>
+        <w:pStyle w:val="Sinespaciado"/>
+      </w:pPr>
+    </w:p>
+    <w:p>
+      <w:pPr>
+        <w:pStyle w:val="Sinespaciado"/>
+        <w:rPr>
+          <w:lang w:val="es-ES_tradnl"/>
+        </w:rPr>
+      </w:pPr>
+    </w:p>
+    <w:p/>
     <w:p>
       <w:pPr>
         <w:pStyle w:val="Ttulo3"/>
@@ -6473,16 +8330,17 @@
           <w:szCs w:val="24"/>
         </w:rPr>
       </w:pPr>
-      <w:bookmarkStart w:id="29" w:name="_Toc225140666"/>
+      <w:bookmarkStart w:id="39" w:name="_Toc225140666"/>
       <w:r>
         <w:rPr>
           <w:rFonts w:asciiTheme="minorHAnsi" w:hAnsiTheme="minorHAnsi"/>
           <w:sz w:val="24"/>
           <w:szCs w:val="24"/>
         </w:rPr>
+        <w:lastRenderedPageBreak/>
         <w:t>Restricciones de Memoria</w:t>
       </w:r>
-      <w:bookmarkEnd w:id="29"/>
+      <w:bookmarkEnd w:id="39"/>
     </w:p>
     <w:p>
       <w:pPr>
@@ -6493,7 +8351,7 @@
           <w:szCs w:val="24"/>
         </w:rPr>
       </w:pPr>
-      <w:bookmarkStart w:id="30" w:name="_Toc225140667"/>
+      <w:bookmarkStart w:id="40" w:name="_Toc225140667"/>
       <w:r>
         <w:rPr>
           <w:rFonts w:asciiTheme="minorHAnsi" w:hAnsiTheme="minorHAnsi"/>
@@ -6502,7 +8360,7 @@
         </w:rPr>
         <w:t>Operaciones</w:t>
       </w:r>
-      <w:bookmarkEnd w:id="30"/>
+      <w:bookmarkEnd w:id="40"/>
     </w:p>
     <w:p>
       <w:pPr>
@@ -6513,7 +8371,7 @@
           <w:szCs w:val="24"/>
         </w:rPr>
       </w:pPr>
-      <w:bookmarkStart w:id="31" w:name="_Toc225140668"/>
+      <w:bookmarkStart w:id="41" w:name="_Toc225140668"/>
       <w:r>
         <w:rPr>
           <w:rFonts w:asciiTheme="minorHAnsi" w:hAnsiTheme="minorHAnsi"/>
@@ -6522,148 +8380,148 @@
         </w:rPr>
         <w:t>Requerimientos de Adaptación del sitio</w:t>
       </w:r>
-      <w:bookmarkEnd w:id="31"/>
-    </w:p>
-    <w:p>
-      <w:pPr>
-        <w:pStyle w:val="Ttulo2"/>
-        <w:rPr>
-          <w:rFonts w:asciiTheme="minorHAnsi" w:hAnsiTheme="minorHAnsi"/>
-        </w:rPr>
-      </w:pPr>
-      <w:bookmarkStart w:id="32" w:name="_Toc225140669"/>
-      <w:r>
-        <w:rPr>
-          <w:rFonts w:asciiTheme="minorHAnsi" w:hAnsiTheme="minorHAnsi"/>
-        </w:rPr>
-        <w:t>FUNCIONES DEL PRODUCTO</w:t>
-      </w:r>
-      <w:bookmarkEnd w:id="32"/>
-    </w:p>
-    <w:p>
-      <w:pPr>
-        <w:pStyle w:val="Ttulo2"/>
-        <w:rPr>
-          <w:rFonts w:asciiTheme="minorHAnsi" w:hAnsiTheme="minorHAnsi"/>
-        </w:rPr>
-      </w:pPr>
-      <w:bookmarkStart w:id="33" w:name="_Toc225140670"/>
-      <w:r>
-        <w:rPr>
-          <w:rFonts w:asciiTheme="minorHAnsi" w:hAnsiTheme="minorHAnsi"/>
-        </w:rPr>
-        <w:t>CARACTERÍSTICAS DEL USUARIO</w:t>
-      </w:r>
-      <w:bookmarkEnd w:id="33"/>
-    </w:p>
-    <w:p>
-      <w:pPr>
-        <w:pStyle w:val="Ttulo2"/>
-        <w:rPr>
-          <w:rFonts w:asciiTheme="minorHAnsi" w:hAnsiTheme="minorHAnsi"/>
-        </w:rPr>
-      </w:pPr>
-      <w:bookmarkStart w:id="34" w:name="_Toc225140671"/>
-      <w:r>
-        <w:rPr>
-          <w:rFonts w:asciiTheme="minorHAnsi" w:hAnsiTheme="minorHAnsi"/>
-        </w:rPr>
-        <w:t>RESTRICCIONES</w:t>
-      </w:r>
-      <w:bookmarkEnd w:id="34"/>
-    </w:p>
-    <w:p>
-      <w:pPr>
-        <w:pStyle w:val="Ttulo2"/>
-        <w:rPr>
-          <w:rFonts w:asciiTheme="minorHAnsi" w:hAnsiTheme="minorHAnsi"/>
-        </w:rPr>
-      </w:pPr>
-      <w:bookmarkStart w:id="35" w:name="_Toc225140672"/>
-      <w:r>
-        <w:rPr>
-          <w:rFonts w:asciiTheme="minorHAnsi" w:hAnsiTheme="minorHAnsi"/>
-        </w:rPr>
-        <w:t>MODELO DEL DOMINIO</w:t>
-      </w:r>
-      <w:bookmarkEnd w:id="35"/>
-    </w:p>
-    <w:p>
-      <w:pPr>
-        <w:pStyle w:val="Ttulo2"/>
-        <w:rPr>
-          <w:rFonts w:asciiTheme="minorHAnsi" w:hAnsiTheme="minorHAnsi"/>
-        </w:rPr>
-      </w:pPr>
-      <w:bookmarkStart w:id="36" w:name="_Toc225140673"/>
-      <w:r>
-        <w:rPr>
-          <w:rFonts w:asciiTheme="minorHAnsi" w:hAnsiTheme="minorHAnsi"/>
-        </w:rPr>
-        <w:t>SUPOSICIONES Y DEPENDENCIAS</w:t>
-      </w:r>
-      <w:bookmarkEnd w:id="36"/>
-    </w:p>
-    <w:p>
-      <w:pPr>
-        <w:pStyle w:val="Ttulo2"/>
-        <w:rPr>
-          <w:rFonts w:asciiTheme="minorHAnsi" w:hAnsiTheme="minorHAnsi"/>
-        </w:rPr>
-      </w:pPr>
-      <w:bookmarkStart w:id="37" w:name="_Toc225140674"/>
-      <w:r>
-        <w:rPr>
-          <w:rFonts w:asciiTheme="minorHAnsi" w:hAnsiTheme="minorHAnsi"/>
-        </w:rPr>
-        <w:t>DISTRIBUCIÓN DE REQUERIMIENTOS</w:t>
-      </w:r>
-      <w:bookmarkEnd w:id="37"/>
-    </w:p>
-    <w:p>
-      <w:r>
-        <w:br w:type="page"/>
-      </w:r>
-    </w:p>
-    <w:p>
-      <w:pPr>
-        <w:pStyle w:val="Ttulo1"/>
-        <w:rPr>
-          <w:rFonts w:asciiTheme="minorHAnsi" w:hAnsiTheme="minorHAnsi"/>
-        </w:rPr>
-      </w:pPr>
-      <w:bookmarkStart w:id="38" w:name="_Toc225140675"/>
-      <w:bookmarkStart w:id="39" w:name="_Ref225484316"/>
-      <w:bookmarkStart w:id="40" w:name="_Ref225484358"/>
-      <w:r>
-        <w:rPr>
-          <w:rFonts w:asciiTheme="minorHAnsi" w:hAnsiTheme="minorHAnsi"/>
-        </w:rPr>
-        <w:lastRenderedPageBreak/>
-        <w:t>REQUERIMIENTOS ESPECÍFICOS</w:t>
-      </w:r>
-      <w:bookmarkEnd w:id="38"/>
-      <w:bookmarkEnd w:id="39"/>
-      <w:bookmarkEnd w:id="40"/>
-    </w:p>
-    <w:p>
-      <w:pPr>
-        <w:pStyle w:val="Ttulo2"/>
-        <w:rPr>
-          <w:rFonts w:asciiTheme="minorHAnsi" w:hAnsiTheme="minorHAnsi"/>
-        </w:rPr>
-      </w:pPr>
-      <w:bookmarkStart w:id="41" w:name="_Toc225140676"/>
-      <w:r>
-        <w:rPr>
-          <w:rFonts w:asciiTheme="minorHAnsi" w:hAnsiTheme="minorHAnsi"/>
-        </w:rPr>
-        <w:t>REQUERIMIENTOS DE INTERFACES EXTERNAS</w:t>
-      </w:r>
       <w:bookmarkEnd w:id="41"/>
     </w:p>
     <w:p>
       <w:pPr>
+        <w:pStyle w:val="Ttulo2"/>
+        <w:rPr>
+          <w:rFonts w:asciiTheme="minorHAnsi" w:hAnsiTheme="minorHAnsi"/>
+        </w:rPr>
+      </w:pPr>
+      <w:bookmarkStart w:id="42" w:name="_Toc225140669"/>
+      <w:r>
+        <w:rPr>
+          <w:rFonts w:asciiTheme="minorHAnsi" w:hAnsiTheme="minorHAnsi"/>
+        </w:rPr>
+        <w:t>FUNCIONES DEL PRODUCTO</w:t>
+      </w:r>
+      <w:bookmarkEnd w:id="42"/>
+    </w:p>
+    <w:p>
+      <w:pPr>
+        <w:pStyle w:val="Ttulo2"/>
+        <w:rPr>
+          <w:rFonts w:asciiTheme="minorHAnsi" w:hAnsiTheme="minorHAnsi"/>
+        </w:rPr>
+      </w:pPr>
+      <w:bookmarkStart w:id="43" w:name="_Toc225140670"/>
+      <w:r>
+        <w:rPr>
+          <w:rFonts w:asciiTheme="minorHAnsi" w:hAnsiTheme="minorHAnsi"/>
+        </w:rPr>
+        <w:t>CARACTERÍSTICAS DEL USUARIO</w:t>
+      </w:r>
+      <w:bookmarkEnd w:id="43"/>
+    </w:p>
+    <w:p>
+      <w:pPr>
+        <w:pStyle w:val="Ttulo2"/>
+        <w:rPr>
+          <w:rFonts w:asciiTheme="minorHAnsi" w:hAnsiTheme="minorHAnsi"/>
+        </w:rPr>
+      </w:pPr>
+      <w:bookmarkStart w:id="44" w:name="_Toc225140671"/>
+      <w:r>
+        <w:rPr>
+          <w:rFonts w:asciiTheme="minorHAnsi" w:hAnsiTheme="minorHAnsi"/>
+        </w:rPr>
+        <w:t>RESTRICCIONES</w:t>
+      </w:r>
+      <w:bookmarkEnd w:id="44"/>
+    </w:p>
+    <w:p>
+      <w:pPr>
+        <w:pStyle w:val="Ttulo2"/>
+        <w:rPr>
+          <w:rFonts w:asciiTheme="minorHAnsi" w:hAnsiTheme="minorHAnsi"/>
+        </w:rPr>
+      </w:pPr>
+      <w:bookmarkStart w:id="45" w:name="_Toc225140672"/>
+      <w:r>
+        <w:rPr>
+          <w:rFonts w:asciiTheme="minorHAnsi" w:hAnsiTheme="minorHAnsi"/>
+        </w:rPr>
+        <w:t>MODELO DEL DOMINIO</w:t>
+      </w:r>
+      <w:bookmarkEnd w:id="45"/>
+    </w:p>
+    <w:p>
+      <w:pPr>
+        <w:pStyle w:val="Ttulo2"/>
+        <w:rPr>
+          <w:rFonts w:asciiTheme="minorHAnsi" w:hAnsiTheme="minorHAnsi"/>
+        </w:rPr>
+      </w:pPr>
+      <w:bookmarkStart w:id="46" w:name="_Toc225140673"/>
+      <w:r>
+        <w:rPr>
+          <w:rFonts w:asciiTheme="minorHAnsi" w:hAnsiTheme="minorHAnsi"/>
+        </w:rPr>
+        <w:t>SUPOSICIONES Y DEPENDENCIAS</w:t>
+      </w:r>
+      <w:bookmarkEnd w:id="46"/>
+    </w:p>
+    <w:p>
+      <w:pPr>
+        <w:pStyle w:val="Ttulo2"/>
+        <w:rPr>
+          <w:rFonts w:asciiTheme="minorHAnsi" w:hAnsiTheme="minorHAnsi"/>
+        </w:rPr>
+      </w:pPr>
+      <w:bookmarkStart w:id="47" w:name="_Toc225140674"/>
+      <w:r>
+        <w:rPr>
+          <w:rFonts w:asciiTheme="minorHAnsi" w:hAnsiTheme="minorHAnsi"/>
+        </w:rPr>
+        <w:t>DISTRIBUCIÓN DE REQUERIMIENTOS</w:t>
+      </w:r>
+      <w:bookmarkEnd w:id="47"/>
+    </w:p>
+    <w:p>
+      <w:r>
+        <w:br w:type="page"/>
+      </w:r>
+    </w:p>
+    <w:p>
+      <w:pPr>
+        <w:pStyle w:val="Ttulo1"/>
+        <w:rPr>
+          <w:rFonts w:asciiTheme="minorHAnsi" w:hAnsiTheme="minorHAnsi"/>
+        </w:rPr>
+      </w:pPr>
+      <w:bookmarkStart w:id="48" w:name="_Toc225140675"/>
+      <w:bookmarkStart w:id="49" w:name="_Ref225484316"/>
+      <w:bookmarkStart w:id="50" w:name="_Ref225484358"/>
+      <w:r>
+        <w:rPr>
+          <w:rFonts w:asciiTheme="minorHAnsi" w:hAnsiTheme="minorHAnsi"/>
+        </w:rPr>
+        <w:lastRenderedPageBreak/>
+        <w:t>REQUERIMIENTOS ESPECÍFICOS</w:t>
+      </w:r>
+      <w:bookmarkEnd w:id="48"/>
+      <w:bookmarkEnd w:id="49"/>
+      <w:bookmarkEnd w:id="50"/>
+    </w:p>
+    <w:p>
+      <w:pPr>
+        <w:pStyle w:val="Ttulo2"/>
+        <w:rPr>
+          <w:rFonts w:asciiTheme="minorHAnsi" w:hAnsiTheme="minorHAnsi"/>
+        </w:rPr>
+      </w:pPr>
+      <w:bookmarkStart w:id="51" w:name="_Toc225140676"/>
+      <w:r>
+        <w:rPr>
+          <w:rFonts w:asciiTheme="minorHAnsi" w:hAnsiTheme="minorHAnsi"/>
+        </w:rPr>
+        <w:t>REQUERIMIENTOS DE INTERFACES EXTERNAS</w:t>
+      </w:r>
+      <w:bookmarkEnd w:id="51"/>
+    </w:p>
+    <w:p>
+      <w:pPr>
         <w:pStyle w:val="Ttulo3"/>
         <w:rPr>
           <w:rFonts w:asciiTheme="minorHAnsi" w:hAnsiTheme="minorHAnsi"/>
@@ -6671,7 +8529,7 @@
           <w:szCs w:val="24"/>
         </w:rPr>
       </w:pPr>
-      <w:bookmarkStart w:id="42" w:name="_Toc225140677"/>
+      <w:bookmarkStart w:id="52" w:name="_Toc225140677"/>
       <w:r>
         <w:rPr>
           <w:rFonts w:asciiTheme="minorHAnsi" w:hAnsiTheme="minorHAnsi"/>
@@ -6680,7 +8538,7 @@
         </w:rPr>
         <w:t>Interfaces con el Usuario</w:t>
       </w:r>
-      <w:bookmarkEnd w:id="42"/>
+      <w:bookmarkEnd w:id="52"/>
     </w:p>
     <w:p>
       <w:pPr>
@@ -6691,7 +8549,7 @@
           <w:szCs w:val="24"/>
         </w:rPr>
       </w:pPr>
-      <w:bookmarkStart w:id="43" w:name="_Toc225140678"/>
+      <w:bookmarkStart w:id="53" w:name="_Toc225140678"/>
       <w:r>
         <w:rPr>
           <w:rFonts w:asciiTheme="minorHAnsi" w:hAnsiTheme="minorHAnsi"/>
@@ -6700,7 +8558,7 @@
         </w:rPr>
         <w:t>Interfaces con el Hardware</w:t>
       </w:r>
-      <w:bookmarkEnd w:id="43"/>
+      <w:bookmarkEnd w:id="53"/>
     </w:p>
     <w:p>
       <w:pPr>
@@ -6711,7 +8569,7 @@
           <w:szCs w:val="24"/>
         </w:rPr>
       </w:pPr>
-      <w:bookmarkStart w:id="44" w:name="_Toc225140679"/>
+      <w:bookmarkStart w:id="54" w:name="_Toc225140679"/>
       <w:r>
         <w:rPr>
           <w:rFonts w:asciiTheme="minorHAnsi" w:hAnsiTheme="minorHAnsi"/>
@@ -6720,7 +8578,7 @@
         </w:rPr>
         <w:t>Interfaces con el Software</w:t>
       </w:r>
-      <w:bookmarkEnd w:id="44"/>
+      <w:bookmarkEnd w:id="54"/>
     </w:p>
     <w:p>
       <w:pPr>
@@ -6731,7 +8589,7 @@
           <w:szCs w:val="24"/>
         </w:rPr>
       </w:pPr>
-      <w:bookmarkStart w:id="45" w:name="_Toc225140680"/>
+      <w:bookmarkStart w:id="55" w:name="_Toc225140680"/>
       <w:r>
         <w:rPr>
           <w:rFonts w:asciiTheme="minorHAnsi" w:hAnsiTheme="minorHAnsi"/>
@@ -6740,7 +8598,7 @@
         </w:rPr>
         <w:t>Interfaces de Comunicaciones</w:t>
       </w:r>
-      <w:bookmarkEnd w:id="45"/>
+      <w:bookmarkEnd w:id="55"/>
     </w:p>
     <w:p>
       <w:pPr>
@@ -6749,7 +8607,7 @@
           <w:rFonts w:asciiTheme="minorHAnsi" w:hAnsiTheme="minorHAnsi"/>
         </w:rPr>
       </w:pPr>
-      <w:bookmarkStart w:id="46" w:name="_Toc225140681"/>
+      <w:bookmarkStart w:id="56" w:name="_Toc225140681"/>
       <w:r>
         <w:rPr>
           <w:rFonts w:asciiTheme="minorHAnsi" w:hAnsiTheme="minorHAnsi"/>
@@ -6768,7 +8626,7 @@
         </w:rPr>
         <w:t>ÍSTICAS DEL PRODUCTO DE SOFTWARE</w:t>
       </w:r>
-      <w:bookmarkEnd w:id="46"/>
+      <w:bookmarkEnd w:id="56"/>
     </w:p>
     <w:p>
       <w:pPr>
@@ -6777,14 +8635,14 @@
           <w:rFonts w:asciiTheme="minorHAnsi" w:hAnsiTheme="minorHAnsi"/>
         </w:rPr>
       </w:pPr>
-      <w:bookmarkStart w:id="47" w:name="_Toc225140682"/>
+      <w:bookmarkStart w:id="57" w:name="_Toc225140682"/>
       <w:r>
         <w:rPr>
           <w:rFonts w:asciiTheme="minorHAnsi" w:hAnsiTheme="minorHAnsi"/>
         </w:rPr>
         <w:t>REQUERIMIENTOS DE DESEMPEÑO</w:t>
       </w:r>
-      <w:bookmarkEnd w:id="47"/>
+      <w:bookmarkEnd w:id="57"/>
     </w:p>
     <w:p>
       <w:pPr>
@@ -6793,14 +8651,14 @@
           <w:rFonts w:asciiTheme="minorHAnsi" w:hAnsiTheme="minorHAnsi"/>
         </w:rPr>
       </w:pPr>
-      <w:bookmarkStart w:id="48" w:name="_Toc225140683"/>
+      <w:bookmarkStart w:id="58" w:name="_Toc225140683"/>
       <w:r>
         <w:rPr>
           <w:rFonts w:asciiTheme="minorHAnsi" w:hAnsiTheme="minorHAnsi"/>
         </w:rPr>
         <w:t>RESTRICCIONES DE DISEÑO</w:t>
       </w:r>
-      <w:bookmarkEnd w:id="48"/>
+      <w:bookmarkEnd w:id="58"/>
     </w:p>
     <w:p>
       <w:pPr>
@@ -6809,14 +8667,14 @@
           <w:rFonts w:asciiTheme="minorHAnsi" w:hAnsiTheme="minorHAnsi"/>
         </w:rPr>
       </w:pPr>
-      <w:bookmarkStart w:id="49" w:name="_Toc225140684"/>
+      <w:bookmarkStart w:id="59" w:name="_Toc225140684"/>
       <w:r>
         <w:rPr>
           <w:rFonts w:asciiTheme="minorHAnsi" w:hAnsiTheme="minorHAnsi"/>
         </w:rPr>
         <w:t>ATRIBUTOS DEL SISTEMA DE SOFTWARE (No Funcionales)</w:t>
       </w:r>
-      <w:bookmarkEnd w:id="49"/>
+      <w:bookmarkEnd w:id="59"/>
     </w:p>
     <w:p>
       <w:pPr>
@@ -6827,7 +8685,7 @@
           <w:szCs w:val="24"/>
         </w:rPr>
       </w:pPr>
-      <w:bookmarkStart w:id="50" w:name="_Toc225140685"/>
+      <w:bookmarkStart w:id="60" w:name="_Toc225140685"/>
       <w:r>
         <w:rPr>
           <w:rFonts w:asciiTheme="minorHAnsi" w:hAnsiTheme="minorHAnsi"/>
@@ -6836,7 +8694,7 @@
         </w:rPr>
         <w:t>Confiabilidad</w:t>
       </w:r>
-      <w:bookmarkEnd w:id="50"/>
+      <w:bookmarkEnd w:id="60"/>
     </w:p>
     <w:p>
       <w:pPr>
@@ -6847,7 +8705,7 @@
           <w:szCs w:val="24"/>
         </w:rPr>
       </w:pPr>
-      <w:bookmarkStart w:id="51" w:name="_Toc225140686"/>
+      <w:bookmarkStart w:id="61" w:name="_Toc225140686"/>
       <w:r>
         <w:rPr>
           <w:rFonts w:asciiTheme="minorHAnsi" w:hAnsiTheme="minorHAnsi"/>
@@ -6856,7 +8714,7 @@
         </w:rPr>
         <w:t>Disponibilidad</w:t>
       </w:r>
-      <w:bookmarkEnd w:id="51"/>
+      <w:bookmarkEnd w:id="61"/>
     </w:p>
     <w:p>
       <w:pPr>
@@ -6867,7 +8725,7 @@
           <w:szCs w:val="24"/>
         </w:rPr>
       </w:pPr>
-      <w:bookmarkStart w:id="52" w:name="_Toc225140687"/>
+      <w:bookmarkStart w:id="62" w:name="_Toc225140687"/>
       <w:r>
         <w:rPr>
           <w:rFonts w:asciiTheme="minorHAnsi" w:hAnsiTheme="minorHAnsi"/>
@@ -6876,7 +8734,7 @@
         </w:rPr>
         <w:t>Seguridad</w:t>
       </w:r>
-      <w:bookmarkEnd w:id="52"/>
+      <w:bookmarkEnd w:id="62"/>
     </w:p>
     <w:p>
       <w:pPr>
@@ -6887,7 +8745,7 @@
           <w:szCs w:val="24"/>
         </w:rPr>
       </w:pPr>
-      <w:bookmarkStart w:id="53" w:name="_Toc225140688"/>
+      <w:bookmarkStart w:id="63" w:name="_Toc225140688"/>
       <w:r>
         <w:rPr>
           <w:rFonts w:asciiTheme="minorHAnsi" w:hAnsiTheme="minorHAnsi"/>
@@ -6896,7 +8754,7 @@
         </w:rPr>
         <w:t>Mantenibilidad</w:t>
       </w:r>
-      <w:bookmarkEnd w:id="53"/>
+      <w:bookmarkEnd w:id="63"/>
     </w:p>
     <w:p>
       <w:pPr>
@@ -6907,7 +8765,7 @@
           <w:szCs w:val="24"/>
         </w:rPr>
       </w:pPr>
-      <w:bookmarkStart w:id="54" w:name="_Toc225140689"/>
+      <w:bookmarkStart w:id="64" w:name="_Toc225140689"/>
       <w:r>
         <w:rPr>
           <w:rFonts w:asciiTheme="minorHAnsi" w:hAnsiTheme="minorHAnsi"/>
@@ -6916,7 +8774,7 @@
         </w:rPr>
         <w:t>Portabilidad</w:t>
       </w:r>
-      <w:bookmarkEnd w:id="54"/>
+      <w:bookmarkEnd w:id="64"/>
     </w:p>
     <w:p>
       <w:pPr>
@@ -6925,14 +8783,14 @@
           <w:rFonts w:asciiTheme="minorHAnsi" w:hAnsiTheme="minorHAnsi"/>
         </w:rPr>
       </w:pPr>
-      <w:bookmarkStart w:id="55" w:name="_Toc225140690"/>
+      <w:bookmarkStart w:id="65" w:name="_Toc225140690"/>
       <w:r>
         <w:rPr>
           <w:rFonts w:asciiTheme="minorHAnsi" w:hAnsiTheme="minorHAnsi"/>
         </w:rPr>
         <w:t>REQUERIMIENTOS DE LA BASE DE DATOS</w:t>
       </w:r>
-      <w:bookmarkEnd w:id="55"/>
+      <w:bookmarkEnd w:id="65"/>
     </w:p>
     <w:p>
       <w:r>
@@ -6946,7 +8804,7 @@
           <w:rFonts w:asciiTheme="minorHAnsi" w:hAnsiTheme="minorHAnsi"/>
         </w:rPr>
       </w:pPr>
-      <w:bookmarkStart w:id="56" w:name="_Toc225140691"/>
+      <w:bookmarkStart w:id="66" w:name="_Toc225140691"/>
       <w:r>
         <w:rPr>
           <w:rFonts w:asciiTheme="minorHAnsi" w:hAnsiTheme="minorHAnsi"/>
@@ -6954,7 +8812,7 @@
         <w:lastRenderedPageBreak/>
         <w:t>ANEXOS</w:t>
       </w:r>
-      <w:bookmarkEnd w:id="56"/>
+      <w:bookmarkEnd w:id="66"/>
     </w:p>
     <w:p/>
     <w:p/>
@@ -7030,6 +8888,271 @@
       </w:r>
       <w:r>
         <w:t>Ingeniería del Sw. Iam Sommerville, 7ma edición, cap. 16.</w:t>
+      </w:r>
+    </w:p>
+  </w:comment>
+  <w:comment w:id="27" w:author="SERVIDOR-CASA" w:date="2009-03-22T17:53:00Z" w:initials="S">
+    <w:p>
+      <w:pPr>
+        <w:pStyle w:val="Textocomentario"/>
+        <w:rPr>
+          <w:lang w:val="es-ES"/>
+        </w:rPr>
+      </w:pPr>
+      <w:r>
+        <w:rPr>
+          <w:rStyle w:val="Refdecomentario"/>
+        </w:rPr>
+        <w:annotationRef/>
+      </w:r>
+      <w:hyperlink r:id="rId1" w:history="1">
+        <w:r>
+          <w:rPr>
+            <w:rStyle w:val="Hipervnculo"/>
+            <w:lang w:val="es-ES"/>
+          </w:rPr>
+          <w:t>http://www.iana.org/assignments/port-numbers</w:t>
+        </w:r>
+      </w:hyperlink>
+      <w:r>
+        <w:rPr>
+          <w:lang w:val="es-ES"/>
+        </w:rPr>
+        <w:t xml:space="preserve"> Consulta e</w:t>
+      </w:r>
+      <w:r>
+        <w:rPr>
+          <w:lang w:val="es-ES"/>
+        </w:rPr>
+        <w:t>l 22/03/2009</w:t>
+      </w:r>
+    </w:p>
+  </w:comment>
+  <w:comment w:id="28" w:author="SERVIDOR-CASA" w:date="2009-03-22T17:53:00Z" w:initials="S">
+    <w:p>
+      <w:pPr>
+        <w:pStyle w:val="Textocomentario"/>
+      </w:pPr>
+      <w:r>
+        <w:rPr>
+          <w:rStyle w:val="Refdecomentario"/>
+        </w:rPr>
+        <w:annotationRef/>
+      </w:r>
+      <w:hyperlink r:id="rId2" w:history="1">
+        <w:r>
+          <w:rPr>
+            <w:rStyle w:val="Hipervnculo"/>
+          </w:rPr>
+          <w:t>http://www.iana.org</w:t>
+        </w:r>
+      </w:hyperlink>
+      <w:r>
+        <w:t xml:space="preserve"> consulta el </w:t>
+      </w:r>
+      <w:r>
+        <w:rPr>
+          <w:lang w:val="es-ES"/>
+        </w:rPr>
+        <w:t xml:space="preserve">22/03/2009 </w:t>
+      </w:r>
+    </w:p>
+  </w:comment>
+  <w:comment w:id="29" w:author="SERVIDOR-CASA" w:date="2009-03-22T18:59:00Z" w:initials="S">
+    <w:p>
+      <w:pPr>
+        <w:pStyle w:val="Textocomentario"/>
+      </w:pPr>
+      <w:r>
+        <w:rPr>
+          <w:rStyle w:val="Refdecomentario"/>
+        </w:rPr>
+        <w:annotationRef/>
+      </w:r>
+      <w:r>
+        <w:t>Ver referencia S9</w:t>
+      </w:r>
+    </w:p>
+  </w:comment>
+  <w:comment w:id="31" w:author="SERVIDOR-CASA" w:date="2009-03-22T17:57:00Z" w:initials="S">
+    <w:p>
+      <w:pPr>
+        <w:pStyle w:val="Textocomentario"/>
+      </w:pPr>
+      <w:r>
+        <w:rPr>
+          <w:rStyle w:val="Refdecomentario"/>
+        </w:rPr>
+        <w:annotationRef/>
+      </w:r>
+      <w:r>
+        <w:t>IRONWORKS TEMPLATE</w:t>
+      </w:r>
+    </w:p>
+  </w:comment>
+  <w:comment w:id="32" w:author="SERVIDOR-CASA" w:date="2009-03-22T18:12:00Z" w:initials="S">
+    <w:p>
+      <w:pPr>
+        <w:pStyle w:val="Textocomentario"/>
+      </w:pPr>
+      <w:r>
+        <w:rPr>
+          <w:rStyle w:val="Refdecomentario"/>
+        </w:rPr>
+        <w:annotationRef/>
+      </w:r>
+      <w:hyperlink r:id="rId3" w:history="1">
+        <w:r>
+          <w:rPr>
+            <w:rStyle w:val="Hipervnculo"/>
+          </w:rPr>
+          <w:t>http://java.com/es/download/faq/jvm.xml</w:t>
+        </w:r>
+      </w:hyperlink>
+      <w:r>
+        <w:t xml:space="preserve">  consulta el </w:t>
+      </w:r>
+      <w:r>
+        <w:rPr>
+          <w:lang w:val="es-ES"/>
+        </w:rPr>
+        <w:t>22/03/2009</w:t>
+      </w:r>
+    </w:p>
+  </w:comment>
+  <w:comment w:id="33" w:author="SERVIDOR-CASA" w:date="2009-03-22T18:19:00Z" w:initials="S">
+    <w:p>
+      <w:pPr>
+        <w:pStyle w:val="Textocomentario"/>
+      </w:pPr>
+      <w:r>
+        <w:rPr>
+          <w:rStyle w:val="Refdecomentario"/>
+        </w:rPr>
+        <w:annotationRef/>
+      </w:r>
+      <w:hyperlink r:id="rId4" w:history="1">
+        <w:r>
+          <w:rPr>
+            <w:rStyle w:val="Hipervnculo"/>
+          </w:rPr>
+          <w:t>http://www.javaworld.com/javaworld/jw-06-1996/jw-06-vm.html</w:t>
+        </w:r>
+      </w:hyperlink>
+      <w:r>
+        <w:t xml:space="preserve"> consulta el </w:t>
+      </w:r>
+      <w:r>
+        <w:rPr>
+          <w:lang w:val="es-ES"/>
+        </w:rPr>
+        <w:t>22/03/2009</w:t>
+      </w:r>
+    </w:p>
+  </w:comment>
+  <w:comment w:id="34" w:author="SERVIDOR-CASA" w:date="2009-03-22T18:54:00Z" w:initials="S">
+    <w:p>
+      <w:pPr>
+        <w:pStyle w:val="Textocomentario"/>
+      </w:pPr>
+      <w:r>
+        <w:rPr>
+          <w:rStyle w:val="Refdecomentario"/>
+        </w:rPr>
+        <w:annotationRef/>
+      </w:r>
+      <w:hyperlink r:id="rId5" w:history="1">
+        <w:r>
+          <w:rPr>
+            <w:rStyle w:val="Hipervnculo"/>
+          </w:rPr>
+          <w:t>http://www.w3counter.com/globalstats.php</w:t>
+        </w:r>
+      </w:hyperlink>
+      <w:r>
+        <w:t xml:space="preserve"> consulta el </w:t>
+      </w:r>
+      <w:r>
+        <w:rPr>
+          <w:lang w:val="es-ES"/>
+        </w:rPr>
+        <w:t>22/03/2009</w:t>
+      </w:r>
+    </w:p>
+  </w:comment>
+  <w:comment w:id="35" w:author="SERVIDOR-CASA" w:date="2009-03-22T19:20:00Z" w:initials="S">
+    <w:p>
+      <w:pPr>
+        <w:pStyle w:val="Textocomentario"/>
+      </w:pPr>
+      <w:r>
+        <w:rPr>
+          <w:rStyle w:val="Refdecomentario"/>
+        </w:rPr>
+        <w:annotationRef/>
+      </w:r>
+      <w:hyperlink r:id="rId6" w:history="1">
+        <w:r>
+          <w:rPr>
+            <w:rStyle w:val="Hipervnculo"/>
+          </w:rPr>
+          <w:t>http://www.grulic.org.ar/linux.html</w:t>
+        </w:r>
+      </w:hyperlink>
+      <w:r>
+        <w:t xml:space="preserve"> consulta el </w:t>
+      </w:r>
+      <w:r>
+        <w:rPr>
+          <w:lang w:val="es-ES"/>
+        </w:rPr>
+        <w:t>22/03/2009</w:t>
+      </w:r>
+    </w:p>
+  </w:comment>
+  <w:comment w:id="36" w:author="SERVIDOR-CASA" w:date="2009-03-22T18:51:00Z" w:initials="S">
+    <w:p>
+      <w:pPr>
+        <w:pStyle w:val="Textocomentario"/>
+      </w:pPr>
+      <w:r>
+        <w:rPr>
+          <w:rStyle w:val="Refdecomentario"/>
+        </w:rPr>
+        <w:annotationRef/>
+      </w:r>
+      <w:hyperlink r:id="rId7" w:history="1">
+        <w:r>
+          <w:rPr>
+            <w:rStyle w:val="Hipervnculo"/>
+          </w:rPr>
+          <w:t>http://www.grulic.org.ar/linux.html</w:t>
+        </w:r>
+      </w:hyperlink>
+      <w:r>
+        <w:t xml:space="preserve">  consulta el </w:t>
+      </w:r>
+      <w:r>
+        <w:rPr>
+          <w:lang w:val="es-ES"/>
+        </w:rPr>
+        <w:t>22/03/2009</w:t>
+      </w:r>
+    </w:p>
+  </w:comment>
+  <w:comment w:id="37" w:author="SERVIDOR-CASA" w:date="2009-03-22T19:13:00Z" w:initials="S">
+    <w:p>
+      <w:pPr>
+        <w:pStyle w:val="Textocomentario"/>
+      </w:pPr>
+      <w:r>
+        <w:rPr>
+          <w:rStyle w:val="Refdecomentario"/>
+        </w:rPr>
+        <w:annotationRef/>
+      </w:r>
+      <w:r>
+        <w:t xml:space="preserve">Ver S9 </w:t>
       </w:r>
     </w:p>
   </w:comment>
@@ -7140,7 +9263,7 @@
     <w:r>
       <w:rPr>
         <w:noProof/>
-        <w:lang w:val="es-CO" w:eastAsia="es-CO"/>
+        <w:lang w:val="es-ES" w:eastAsia="es-ES"/>
       </w:rPr>
       <w:drawing>
         <wp:anchor distT="0" distB="0" distL="114300" distR="114300" simplePos="0" relativeHeight="251660288" behindDoc="0" locked="0" layoutInCell="1" allowOverlap="1">
@@ -7199,7 +9322,7 @@
     <w:r>
       <w:rPr>
         <w:noProof/>
-        <w:lang w:val="es-CO" w:eastAsia="es-CO"/>
+        <w:lang w:val="es-ES" w:eastAsia="es-ES"/>
       </w:rPr>
       <w:drawing>
         <wp:anchor distT="0" distB="0" distL="114300" distR="114300" simplePos="0" relativeHeight="251659264" behindDoc="0" locked="0" layoutInCell="1" allowOverlap="1">
@@ -7519,7 +9642,7 @@
       <w:lvlText w:val="%1.%2.%3"/>
       <w:lvlJc w:val="left"/>
       <w:pPr>
-        <w:ind w:left="720" w:hanging="720"/>
+        <w:ind w:left="1146" w:hanging="720"/>
       </w:pPr>
     </w:lvl>
     <w:lvl w:ilvl="3">
@@ -8525,6 +10648,7 @@
         <w:numId w:val="2"/>
       </w:numPr>
       <w:spacing w:before="200" w:after="0"/>
+      <w:ind w:left="720"/>
       <w:outlineLvl w:val="2"/>
     </w:pPr>
     <w:rPr>
@@ -8700,6 +10824,7 @@
   <w:style w:type="character" w:default="1" w:styleId="Fuentedeprrafopredeter">
     <w:name w:val="Default Paragraph Font"/>
     <w:uiPriority w:val="1"/>
+    <w:semiHidden/>
     <w:unhideWhenUsed/>
   </w:style>
   <w:style w:type="table" w:default="1" w:styleId="Tablanormal">
@@ -9376,6 +11501,23 @@
     <w:rPr>
       <w:b/>
       <w:bCs/>
+    </w:rPr>
+  </w:style>
+  <w:style w:type="character" w:customStyle="1" w:styleId="bodytext">
+    <w:name w:val="bodytext"/>
+    <w:basedOn w:val="Fuentedeprrafopredeter"/>
+    <w:rsid w:val="008E3BB9"/>
+  </w:style>
+  <w:style w:type="character" w:styleId="Hipervnculovisitado">
+    <w:name w:val="FollowedHyperlink"/>
+    <w:basedOn w:val="Fuentedeprrafopredeter"/>
+    <w:uiPriority w:val="99"/>
+    <w:semiHidden/>
+    <w:unhideWhenUsed/>
+    <w:rsid w:val="00D76B42"/>
+    <w:rPr>
+      <w:color w:val="800080" w:themeColor="followedHyperlink"/>
+      <w:u w:val="single"/>
     </w:rPr>
   </w:style>
 </w:styles>
@@ -10440,6 +12582,13 @@
         </dgm:presLayoutVars>
       </dgm:prSet>
       <dgm:spPr/>
+      <dgm:t>
+        <a:bodyPr/>
+        <a:lstStyle/>
+        <a:p>
+          <a:endParaRPr lang="es-ES"/>
+        </a:p>
+      </dgm:t>
     </dgm:pt>
     <dgm:pt modelId="{B0F4C639-11AC-4221-8D67-539B9524C7F4}" type="pres">
       <dgm:prSet presAssocID="{EA7346B3-108A-49F3-B88A-422EB32C2C52}" presName="cycle" presStyleCnt="0"/>
@@ -10467,6 +12616,13 @@
     <dgm:pt modelId="{025889D7-F679-43A9-B4EA-C991B6B4CA86}" type="pres">
       <dgm:prSet presAssocID="{AAF68D59-C65D-40AB-9611-74F895D94C0F}" presName="Name25" presStyleLbl="parChTrans1D1" presStyleIdx="0" presStyleCnt="2"/>
       <dgm:spPr/>
+      <dgm:t>
+        <a:bodyPr/>
+        <a:lstStyle/>
+        <a:p>
+          <a:endParaRPr lang="es-ES"/>
+        </a:p>
+      </dgm:t>
     </dgm:pt>
     <dgm:pt modelId="{794953B2-C591-4315-BCBD-9913F0DFE646}" type="pres">
       <dgm:prSet presAssocID="{0CA79D87-1C13-46C0-95E1-DC491145964C}" presName="node" presStyleCnt="0"/>
@@ -10480,6 +12636,13 @@
         </dgm:presLayoutVars>
       </dgm:prSet>
       <dgm:spPr/>
+      <dgm:t>
+        <a:bodyPr/>
+        <a:lstStyle/>
+        <a:p>
+          <a:endParaRPr lang="es-ES"/>
+        </a:p>
+      </dgm:t>
     </dgm:pt>
     <dgm:pt modelId="{39935409-8EE0-4EBE-B135-864AEFC46A91}" type="pres">
       <dgm:prSet presAssocID="{0CA79D87-1C13-46C0-95E1-DC491145964C}" presName="childNode" presStyleLbl="revTx" presStyleIdx="0" presStyleCnt="2">
@@ -10499,6 +12662,13 @@
     <dgm:pt modelId="{A3996A59-14C6-47E7-B9A9-038A142FD6DF}" type="pres">
       <dgm:prSet presAssocID="{AB403CEC-D681-4FC5-B825-62DF5FC8F87F}" presName="Name25" presStyleLbl="parChTrans1D1" presStyleIdx="1" presStyleCnt="2"/>
       <dgm:spPr/>
+      <dgm:t>
+        <a:bodyPr/>
+        <a:lstStyle/>
+        <a:p>
+          <a:endParaRPr lang="es-ES"/>
+        </a:p>
+      </dgm:t>
     </dgm:pt>
     <dgm:pt modelId="{0C3F41B7-F0C6-4B10-BD4A-D00B9CA2F9E2}" type="pres">
       <dgm:prSet presAssocID="{3530FF97-E8E4-4D12-8A03-8CD36B210733}" presName="node" presStyleCnt="0"/>
@@ -10537,37 +12707,37 @@
     </dgm:pt>
   </dgm:ptLst>
   <dgm:cxnLst>
-    <dgm:cxn modelId="{DD2EF335-890D-4E85-B275-DA27EF7338D9}" type="presOf" srcId="{283500E7-2771-4A97-B34F-C3F2648577AD}" destId="{39935409-8EE0-4EBE-B135-864AEFC46A91}" srcOrd="0" destOrd="3" presId="urn:microsoft.com/office/officeart/2005/8/layout/radial2"/>
-    <dgm:cxn modelId="{14E92A96-0AA9-4C3E-B39B-44189EFA2A37}" type="presOf" srcId="{F1A683A2-B4DC-4AE0-86AF-61F9B5A284CC}" destId="{39935409-8EE0-4EBE-B135-864AEFC46A91}" srcOrd="0" destOrd="2" presId="urn:microsoft.com/office/officeart/2005/8/layout/radial2"/>
     <dgm:cxn modelId="{9FB3A5D3-A338-4DD7-9CAD-478A1531A44E}" srcId="{0CA79D87-1C13-46C0-95E1-DC491145964C}" destId="{341C975B-CF69-4DCE-84C1-1798D8C47E26}" srcOrd="0" destOrd="0" parTransId="{83FCA1E4-8F8F-4357-8F38-55661FC272E8}" sibTransId="{58718693-41EB-45E3-8133-869D2DA74640}"/>
+    <dgm:cxn modelId="{E78B3483-2FBC-412B-B20E-60C2CCCCDA3D}" type="presOf" srcId="{BBFF2A47-D618-4AD0-B6F1-0FE948B9DA57}" destId="{D1EBF9DC-DDEA-4ACD-8089-5458F78B55CA}" srcOrd="0" destOrd="1" presId="urn:microsoft.com/office/officeart/2005/8/layout/radial2"/>
     <dgm:cxn modelId="{418F62CF-B674-4A33-B751-FE04530DA23B}" srcId="{3530FF97-E8E4-4D12-8A03-8CD36B210733}" destId="{BBFF2A47-D618-4AD0-B6F1-0FE948B9DA57}" srcOrd="1" destOrd="0" parTransId="{47516B9B-BA7F-4CE0-B3AA-CCF8008D360B}" sibTransId="{17A2B84A-FE6C-4A3B-B182-AC385FABD88F}"/>
+    <dgm:cxn modelId="{330CA7FE-B5A5-4A22-A8C0-7618E5353C97}" type="presOf" srcId="{F1A683A2-B4DC-4AE0-86AF-61F9B5A284CC}" destId="{39935409-8EE0-4EBE-B135-864AEFC46A91}" srcOrd="0" destOrd="2" presId="urn:microsoft.com/office/officeart/2005/8/layout/radial2"/>
+    <dgm:cxn modelId="{83F078B4-F639-4139-9012-382FC9DB59B8}" type="presOf" srcId="{0CA79D87-1C13-46C0-95E1-DC491145964C}" destId="{A9765D65-1F0E-43F9-806B-DA7FBCBC5D03}" srcOrd="0" destOrd="0" presId="urn:microsoft.com/office/officeart/2005/8/layout/radial2"/>
+    <dgm:cxn modelId="{4871F2DE-9CDD-483C-BFEC-ABDF506FFF24}" type="presOf" srcId="{183412B7-C7CC-4EDA-A9DA-C27D15CA8537}" destId="{39935409-8EE0-4EBE-B135-864AEFC46A91}" srcOrd="0" destOrd="1" presId="urn:microsoft.com/office/officeart/2005/8/layout/radial2"/>
+    <dgm:cxn modelId="{EC6BFE80-78CA-4FEB-9C37-29B1364C7BB7}" type="presOf" srcId="{AB403CEC-D681-4FC5-B825-62DF5FC8F87F}" destId="{A3996A59-14C6-47E7-B9A9-038A142FD6DF}" srcOrd="0" destOrd="0" presId="urn:microsoft.com/office/officeart/2005/8/layout/radial2"/>
     <dgm:cxn modelId="{D8BEFEBC-0E44-4328-B952-857BB2354C31}" srcId="{3530FF97-E8E4-4D12-8A03-8CD36B210733}" destId="{A3B34A91-03FE-4B10-9DD1-C76BDC12BEBA}" srcOrd="0" destOrd="0" parTransId="{58A7F5C7-1E71-478E-8F48-9030C317498D}" sibTransId="{5FA78592-2A67-4E15-B667-73D9DE77E5E8}"/>
+    <dgm:cxn modelId="{D9627BBB-A4DA-498D-B730-D70ABEFA995B}" type="presOf" srcId="{283500E7-2771-4A97-B34F-C3F2648577AD}" destId="{39935409-8EE0-4EBE-B135-864AEFC46A91}" srcOrd="0" destOrd="3" presId="urn:microsoft.com/office/officeart/2005/8/layout/radial2"/>
+    <dgm:cxn modelId="{76609AE2-9805-41D8-AF3A-6F093F427E52}" type="presOf" srcId="{3530FF97-E8E4-4D12-8A03-8CD36B210733}" destId="{E350A781-99DC-46EC-914D-062124BC05C7}" srcOrd="0" destOrd="0" presId="urn:microsoft.com/office/officeart/2005/8/layout/radial2"/>
+    <dgm:cxn modelId="{65F11E73-6712-47BD-948E-ABA4DA9EBB3F}" type="presOf" srcId="{341C975B-CF69-4DCE-84C1-1798D8C47E26}" destId="{39935409-8EE0-4EBE-B135-864AEFC46A91}" srcOrd="0" destOrd="0" presId="urn:microsoft.com/office/officeart/2005/8/layout/radial2"/>
     <dgm:cxn modelId="{1C460A8A-F3D2-4EB5-A04B-69C08C7096AF}" srcId="{EA7346B3-108A-49F3-B88A-422EB32C2C52}" destId="{3530FF97-E8E4-4D12-8A03-8CD36B210733}" srcOrd="1" destOrd="0" parTransId="{AB403CEC-D681-4FC5-B825-62DF5FC8F87F}" sibTransId="{0E7F9697-B8E2-413C-87E4-93007544452C}"/>
-    <dgm:cxn modelId="{30A36E0F-6C87-400F-BB82-C9453FDC920C}" type="presOf" srcId="{BBFF2A47-D618-4AD0-B6F1-0FE948B9DA57}" destId="{D1EBF9DC-DDEA-4ACD-8089-5458F78B55CA}" srcOrd="0" destOrd="1" presId="urn:microsoft.com/office/officeart/2005/8/layout/radial2"/>
-    <dgm:cxn modelId="{18143BF7-7532-4337-AB3C-4AFF552FF93F}" type="presOf" srcId="{A3B34A91-03FE-4B10-9DD1-C76BDC12BEBA}" destId="{D1EBF9DC-DDEA-4ACD-8089-5458F78B55CA}" srcOrd="0" destOrd="0" presId="urn:microsoft.com/office/officeart/2005/8/layout/radial2"/>
-    <dgm:cxn modelId="{5D17FF00-FD67-4C86-B0E5-A74C1AEAF907}" type="presOf" srcId="{0CA79D87-1C13-46C0-95E1-DC491145964C}" destId="{A9765D65-1F0E-43F9-806B-DA7FBCBC5D03}" srcOrd="0" destOrd="0" presId="urn:microsoft.com/office/officeart/2005/8/layout/radial2"/>
+    <dgm:cxn modelId="{919E1377-326D-4E9B-84A4-924ACD1A4F05}" type="presOf" srcId="{AAF68D59-C65D-40AB-9611-74F895D94C0F}" destId="{025889D7-F679-43A9-B4EA-C991B6B4CA86}" srcOrd="0" destOrd="0" presId="urn:microsoft.com/office/officeart/2005/8/layout/radial2"/>
     <dgm:cxn modelId="{66773782-CB1B-47FF-A846-BBAB5E64656D}" srcId="{0CA79D87-1C13-46C0-95E1-DC491145964C}" destId="{F1A683A2-B4DC-4AE0-86AF-61F9B5A284CC}" srcOrd="2" destOrd="0" parTransId="{C6B54926-4995-40C0-B5E2-D979383EBA2B}" sibTransId="{FA416F37-9F4C-472E-8BBD-AD777F3C421F}"/>
-    <dgm:cxn modelId="{B84D574A-B7E4-4504-A63C-E1CE80A1F827}" type="presOf" srcId="{3530FF97-E8E4-4D12-8A03-8CD36B210733}" destId="{E350A781-99DC-46EC-914D-062124BC05C7}" srcOrd="0" destOrd="0" presId="urn:microsoft.com/office/officeart/2005/8/layout/radial2"/>
-    <dgm:cxn modelId="{8C3B658E-AAE3-4DED-A23A-3F7878A317F5}" type="presOf" srcId="{341C975B-CF69-4DCE-84C1-1798D8C47E26}" destId="{39935409-8EE0-4EBE-B135-864AEFC46A91}" srcOrd="0" destOrd="0" presId="urn:microsoft.com/office/officeart/2005/8/layout/radial2"/>
     <dgm:cxn modelId="{C2C446C6-FDB0-4599-8BE1-1B4C9DA8EB34}" srcId="{0CA79D87-1C13-46C0-95E1-DC491145964C}" destId="{283500E7-2771-4A97-B34F-C3F2648577AD}" srcOrd="3" destOrd="0" parTransId="{A14DD66D-9173-4525-A923-78C0F1957515}" sibTransId="{C57504F9-8B53-4AF7-B837-3A1DD43B3D82}"/>
-    <dgm:cxn modelId="{26CDA022-2D8F-4C64-B6CA-761282CA66BA}" type="presOf" srcId="{AAF68D59-C65D-40AB-9611-74F895D94C0F}" destId="{025889D7-F679-43A9-B4EA-C991B6B4CA86}" srcOrd="0" destOrd="0" presId="urn:microsoft.com/office/officeart/2005/8/layout/radial2"/>
+    <dgm:cxn modelId="{BF0364B7-BF1F-4464-B075-03AB38BFFF62}" type="presOf" srcId="{A3B34A91-03FE-4B10-9DD1-C76BDC12BEBA}" destId="{D1EBF9DC-DDEA-4ACD-8089-5458F78B55CA}" srcOrd="0" destOrd="0" presId="urn:microsoft.com/office/officeart/2005/8/layout/radial2"/>
     <dgm:cxn modelId="{F36C2233-C101-4C0A-9352-7A2FCA2F2E9E}" srcId="{0CA79D87-1C13-46C0-95E1-DC491145964C}" destId="{183412B7-C7CC-4EDA-A9DA-C27D15CA8537}" srcOrd="1" destOrd="0" parTransId="{8404CB10-5739-4815-ABD1-44A88E9E490D}" sibTransId="{7D05FAA1-3978-4774-B496-4275F0E330C8}"/>
     <dgm:cxn modelId="{04393BC9-FAA6-44B0-B354-87E765C2E6AA}" srcId="{EA7346B3-108A-49F3-B88A-422EB32C2C52}" destId="{0CA79D87-1C13-46C0-95E1-DC491145964C}" srcOrd="0" destOrd="0" parTransId="{AAF68D59-C65D-40AB-9611-74F895D94C0F}" sibTransId="{E64C2B81-A9B9-4584-8646-B82075630A9B}"/>
-    <dgm:cxn modelId="{03CFE6C2-3CE5-4E3E-B729-1416E601CCE0}" type="presOf" srcId="{EA7346B3-108A-49F3-B88A-422EB32C2C52}" destId="{2A529F1D-A542-4ABA-83BC-AEE743CE30F3}" srcOrd="0" destOrd="0" presId="urn:microsoft.com/office/officeart/2005/8/layout/radial2"/>
-    <dgm:cxn modelId="{9AFC0D01-08EB-40A5-BEB0-C753865BE976}" type="presOf" srcId="{183412B7-C7CC-4EDA-A9DA-C27D15CA8537}" destId="{39935409-8EE0-4EBE-B135-864AEFC46A91}" srcOrd="0" destOrd="1" presId="urn:microsoft.com/office/officeart/2005/8/layout/radial2"/>
-    <dgm:cxn modelId="{694B0F8A-D6DE-4D2C-AA55-1ED02848B8A7}" type="presOf" srcId="{AB403CEC-D681-4FC5-B825-62DF5FC8F87F}" destId="{A3996A59-14C6-47E7-B9A9-038A142FD6DF}" srcOrd="0" destOrd="0" presId="urn:microsoft.com/office/officeart/2005/8/layout/radial2"/>
-    <dgm:cxn modelId="{2FC6331D-57DB-447D-85A2-EE3F5F24FC8D}" type="presParOf" srcId="{2A529F1D-A542-4ABA-83BC-AEE743CE30F3}" destId="{B0F4C639-11AC-4221-8D67-539B9524C7F4}" srcOrd="0" destOrd="0" presId="urn:microsoft.com/office/officeart/2005/8/layout/radial2"/>
-    <dgm:cxn modelId="{D557C50E-D904-4A6C-9B03-2ABB3101AA78}" type="presParOf" srcId="{B0F4C639-11AC-4221-8D67-539B9524C7F4}" destId="{722D148A-8BE2-4C36-AF86-B044262E0F21}" srcOrd="0" destOrd="0" presId="urn:microsoft.com/office/officeart/2005/8/layout/radial2"/>
-    <dgm:cxn modelId="{23DEFCE6-0D45-4B78-AEB8-91F71D47B217}" type="presParOf" srcId="{722D148A-8BE2-4C36-AF86-B044262E0F21}" destId="{6146F509-40BD-4FC5-B857-CB3F1A0646B0}" srcOrd="0" destOrd="0" presId="urn:microsoft.com/office/officeart/2005/8/layout/radial2"/>
-    <dgm:cxn modelId="{E44648F8-570E-4AA1-9883-758CFED29E4E}" type="presParOf" srcId="{722D148A-8BE2-4C36-AF86-B044262E0F21}" destId="{E076E7B4-26F6-4877-82D7-AAA09D4A670B}" srcOrd="1" destOrd="0" presId="urn:microsoft.com/office/officeart/2005/8/layout/radial2"/>
-    <dgm:cxn modelId="{7B84BFCC-7C06-44FA-9BF1-DBDBCAE50B4A}" type="presParOf" srcId="{B0F4C639-11AC-4221-8D67-539B9524C7F4}" destId="{025889D7-F679-43A9-B4EA-C991B6B4CA86}" srcOrd="1" destOrd="0" presId="urn:microsoft.com/office/officeart/2005/8/layout/radial2"/>
-    <dgm:cxn modelId="{BFDC8F5A-CDAC-47B8-B57D-B580CD35DC12}" type="presParOf" srcId="{B0F4C639-11AC-4221-8D67-539B9524C7F4}" destId="{794953B2-C591-4315-BCBD-9913F0DFE646}" srcOrd="2" destOrd="0" presId="urn:microsoft.com/office/officeart/2005/8/layout/radial2"/>
-    <dgm:cxn modelId="{27C0A1A1-9759-42D8-8846-6FA90F61E1BC}" type="presParOf" srcId="{794953B2-C591-4315-BCBD-9913F0DFE646}" destId="{A9765D65-1F0E-43F9-806B-DA7FBCBC5D03}" srcOrd="0" destOrd="0" presId="urn:microsoft.com/office/officeart/2005/8/layout/radial2"/>
-    <dgm:cxn modelId="{0FF8FFB8-9014-475E-B2AF-2B6979E7648B}" type="presParOf" srcId="{794953B2-C591-4315-BCBD-9913F0DFE646}" destId="{39935409-8EE0-4EBE-B135-864AEFC46A91}" srcOrd="1" destOrd="0" presId="urn:microsoft.com/office/officeart/2005/8/layout/radial2"/>
-    <dgm:cxn modelId="{14EBE6A9-FBBA-459A-B27C-E891BB8D5ED0}" type="presParOf" srcId="{B0F4C639-11AC-4221-8D67-539B9524C7F4}" destId="{A3996A59-14C6-47E7-B9A9-038A142FD6DF}" srcOrd="3" destOrd="0" presId="urn:microsoft.com/office/officeart/2005/8/layout/radial2"/>
-    <dgm:cxn modelId="{95949293-026F-4748-A304-489075063C5D}" type="presParOf" srcId="{B0F4C639-11AC-4221-8D67-539B9524C7F4}" destId="{0C3F41B7-F0C6-4B10-BD4A-D00B9CA2F9E2}" srcOrd="4" destOrd="0" presId="urn:microsoft.com/office/officeart/2005/8/layout/radial2"/>
-    <dgm:cxn modelId="{579A0D8A-6FAA-45AA-9BDF-EAC368E9B6FF}" type="presParOf" srcId="{0C3F41B7-F0C6-4B10-BD4A-D00B9CA2F9E2}" destId="{E350A781-99DC-46EC-914D-062124BC05C7}" srcOrd="0" destOrd="0" presId="urn:microsoft.com/office/officeart/2005/8/layout/radial2"/>
-    <dgm:cxn modelId="{F96F5779-CC60-4497-81A0-8D6EAAB31976}" type="presParOf" srcId="{0C3F41B7-F0C6-4B10-BD4A-D00B9CA2F9E2}" destId="{D1EBF9DC-DDEA-4ACD-8089-5458F78B55CA}" srcOrd="1" destOrd="0" presId="urn:microsoft.com/office/officeart/2005/8/layout/radial2"/>
+    <dgm:cxn modelId="{976A15D9-76B7-4456-BC54-F3D45F175BC4}" type="presOf" srcId="{EA7346B3-108A-49F3-B88A-422EB32C2C52}" destId="{2A529F1D-A542-4ABA-83BC-AEE743CE30F3}" srcOrd="0" destOrd="0" presId="urn:microsoft.com/office/officeart/2005/8/layout/radial2"/>
+    <dgm:cxn modelId="{B633AA71-D654-442B-9F1A-D1C82C2431C5}" type="presParOf" srcId="{2A529F1D-A542-4ABA-83BC-AEE743CE30F3}" destId="{B0F4C639-11AC-4221-8D67-539B9524C7F4}" srcOrd="0" destOrd="0" presId="urn:microsoft.com/office/officeart/2005/8/layout/radial2"/>
+    <dgm:cxn modelId="{6F1C0B47-97C2-4AD7-8C1D-6697036FC7AA}" type="presParOf" srcId="{B0F4C639-11AC-4221-8D67-539B9524C7F4}" destId="{722D148A-8BE2-4C36-AF86-B044262E0F21}" srcOrd="0" destOrd="0" presId="urn:microsoft.com/office/officeart/2005/8/layout/radial2"/>
+    <dgm:cxn modelId="{E08586D5-4C30-4AA6-BA79-74A3190DA285}" type="presParOf" srcId="{722D148A-8BE2-4C36-AF86-B044262E0F21}" destId="{6146F509-40BD-4FC5-B857-CB3F1A0646B0}" srcOrd="0" destOrd="0" presId="urn:microsoft.com/office/officeart/2005/8/layout/radial2"/>
+    <dgm:cxn modelId="{46A663DF-4E25-406D-8162-B396F2274842}" type="presParOf" srcId="{722D148A-8BE2-4C36-AF86-B044262E0F21}" destId="{E076E7B4-26F6-4877-82D7-AAA09D4A670B}" srcOrd="1" destOrd="0" presId="urn:microsoft.com/office/officeart/2005/8/layout/radial2"/>
+    <dgm:cxn modelId="{0401C08F-E09E-4A8E-A967-76F09BBBB47B}" type="presParOf" srcId="{B0F4C639-11AC-4221-8D67-539B9524C7F4}" destId="{025889D7-F679-43A9-B4EA-C991B6B4CA86}" srcOrd="1" destOrd="0" presId="urn:microsoft.com/office/officeart/2005/8/layout/radial2"/>
+    <dgm:cxn modelId="{47D95A67-D069-4FA4-8228-ED0EF8CC86D4}" type="presParOf" srcId="{B0F4C639-11AC-4221-8D67-539B9524C7F4}" destId="{794953B2-C591-4315-BCBD-9913F0DFE646}" srcOrd="2" destOrd="0" presId="urn:microsoft.com/office/officeart/2005/8/layout/radial2"/>
+    <dgm:cxn modelId="{4398DBD0-C0E5-485E-B4D3-A0B1894DC3E7}" type="presParOf" srcId="{794953B2-C591-4315-BCBD-9913F0DFE646}" destId="{A9765D65-1F0E-43F9-806B-DA7FBCBC5D03}" srcOrd="0" destOrd="0" presId="urn:microsoft.com/office/officeart/2005/8/layout/radial2"/>
+    <dgm:cxn modelId="{C3662C30-4E09-4ED7-A61B-DEDC2DC8D5B7}" type="presParOf" srcId="{794953B2-C591-4315-BCBD-9913F0DFE646}" destId="{39935409-8EE0-4EBE-B135-864AEFC46A91}" srcOrd="1" destOrd="0" presId="urn:microsoft.com/office/officeart/2005/8/layout/radial2"/>
+    <dgm:cxn modelId="{4D00541A-FFB9-4383-91F7-6B092BA195D3}" type="presParOf" srcId="{B0F4C639-11AC-4221-8D67-539B9524C7F4}" destId="{A3996A59-14C6-47E7-B9A9-038A142FD6DF}" srcOrd="3" destOrd="0" presId="urn:microsoft.com/office/officeart/2005/8/layout/radial2"/>
+    <dgm:cxn modelId="{26621CF7-DF7D-4830-AB17-E0D4ABD9BDD6}" type="presParOf" srcId="{B0F4C639-11AC-4221-8D67-539B9524C7F4}" destId="{0C3F41B7-F0C6-4B10-BD4A-D00B9CA2F9E2}" srcOrd="4" destOrd="0" presId="urn:microsoft.com/office/officeart/2005/8/layout/radial2"/>
+    <dgm:cxn modelId="{AD0B0F75-1C85-4F62-A99B-09D2538270D9}" type="presParOf" srcId="{0C3F41B7-F0C6-4B10-BD4A-D00B9CA2F9E2}" destId="{E350A781-99DC-46EC-914D-062124BC05C7}" srcOrd="0" destOrd="0" presId="urn:microsoft.com/office/officeart/2005/8/layout/radial2"/>
+    <dgm:cxn modelId="{D944F3D1-65D2-4A81-8523-EDE40542EE4B}" type="presParOf" srcId="{0C3F41B7-F0C6-4B10-BD4A-D00B9CA2F9E2}" destId="{D1EBF9DC-DDEA-4ACD-8089-5458F78B55CA}" srcOrd="1" destOrd="0" presId="urn:microsoft.com/office/officeart/2005/8/layout/radial2"/>
   </dgm:cxnLst>
   <dgm:bg/>
   <dgm:whole/>
@@ -12260,7 +14430,7 @@
 </file>
 
 <file path=customXml/itemProps2.xml><?xml version="1.0" encoding="utf-8"?>
-<ds:datastoreItem xmlns:ds="http://schemas.openxmlformats.org/officeDocument/2006/customXml" ds:itemID="{12604354-F4E1-4607-B800-3D93D9D54C0B}">
+<ds:datastoreItem xmlns:ds="http://schemas.openxmlformats.org/officeDocument/2006/customXml" ds:itemID="{506629BF-AB1D-46B5-A391-C7BFE2346ECA}">
   <ds:schemaRefs>
     <ds:schemaRef ds:uri="http://schemas.openxmlformats.org/officeDocument/2006/bibliography"/>
   </ds:schemaRefs>

</xml_diff>